<commit_message>
Added node server and made csv to mysql script
</commit_message>
<xml_diff>
--- a/Тест-анкета (Angular. SAF).docx
+++ b/Тест-анкета (Angular. SAF).docx
@@ -20,7 +20,7 @@
     </w:p>
     <w:p>
       <w:pPr>
-        <w:pStyle w:val="Normal1"/>
+        <w:pStyle w:val="LOnormal"/>
         <w:numPr>
           <w:ilvl w:val="0"/>
           <w:numId w:val="4"/>
@@ -50,7 +50,7 @@
     </w:p>
     <w:p>
       <w:pPr>
-        <w:pStyle w:val="Normal1"/>
+        <w:pStyle w:val="LOnormal"/>
         <w:numPr>
           <w:ilvl w:val="0"/>
           <w:numId w:val="4"/>
@@ -66,7 +66,7 @@
     </w:p>
     <w:p>
       <w:pPr>
-        <w:pStyle w:val="Normal1"/>
+        <w:pStyle w:val="LOnormal"/>
         <w:numPr>
           <w:ilvl w:val="0"/>
           <w:numId w:val="4"/>
@@ -88,7 +88,7 @@
     </w:p>
     <w:p>
       <w:pPr>
-        <w:pStyle w:val="Normal1"/>
+        <w:pStyle w:val="LOnormal"/>
         <w:numPr>
           <w:ilvl w:val="0"/>
           <w:numId w:val="4"/>
@@ -104,7 +104,7 @@
     </w:p>
     <w:p>
       <w:pPr>
-        <w:pStyle w:val="Normal1"/>
+        <w:pStyle w:val="LOnormal"/>
         <w:numPr>
           <w:ilvl w:val="0"/>
           <w:numId w:val="4"/>
@@ -135,7 +135,7 @@
     </w:p>
     <w:p>
       <w:pPr>
-        <w:pStyle w:val="Normal1"/>
+        <w:pStyle w:val="LOnormal"/>
         <w:keepNext w:val="false"/>
         <w:keepLines w:val="false"/>
         <w:widowControl/>
@@ -143,7 +143,6 @@
           <w:ilvl w:val="0"/>
           <w:numId w:val="8"/>
         </w:numPr>
-        <w:pBdr/>
         <w:shd w:val="clear" w:fill="auto"/>
         <w:spacing w:lineRule="auto" w:line="276" w:before="0" w:after="140"/>
         <w:ind w:left="720" w:right="0" w:hanging="360"/>
@@ -214,7 +213,7 @@
     </w:p>
     <w:p>
       <w:pPr>
-        <w:pStyle w:val="Normal1"/>
+        <w:pStyle w:val="LOnormal"/>
         <w:keepNext w:val="false"/>
         <w:keepLines w:val="false"/>
         <w:widowControl/>
@@ -222,7 +221,6 @@
           <w:ilvl w:val="0"/>
           <w:numId w:val="8"/>
         </w:numPr>
-        <w:pBdr/>
         <w:shd w:val="clear" w:fill="auto"/>
         <w:spacing w:lineRule="auto" w:line="276" w:before="0" w:after="140"/>
         <w:ind w:left="720" w:right="0" w:hanging="360"/>
@@ -273,7 +271,7 @@
     </w:p>
     <w:p>
       <w:pPr>
-        <w:pStyle w:val="Normal1"/>
+        <w:pStyle w:val="LOnormal"/>
         <w:keepNext w:val="false"/>
         <w:keepLines w:val="false"/>
         <w:widowControl/>
@@ -281,7 +279,6 @@
           <w:ilvl w:val="0"/>
           <w:numId w:val="8"/>
         </w:numPr>
-        <w:pBdr/>
         <w:shd w:val="clear" w:fill="auto"/>
         <w:spacing w:lineRule="auto" w:line="276" w:before="0" w:after="140"/>
         <w:ind w:left="720" w:right="0" w:hanging="360"/>
@@ -328,7 +325,7 @@
     </w:p>
     <w:p>
       <w:pPr>
-        <w:pStyle w:val="Normal1"/>
+        <w:pStyle w:val="LOnormal"/>
         <w:keepNext w:val="false"/>
         <w:keepLines w:val="false"/>
         <w:widowControl/>
@@ -336,7 +333,6 @@
           <w:ilvl w:val="0"/>
           <w:numId w:val="8"/>
         </w:numPr>
-        <w:pBdr/>
         <w:shd w:val="clear" w:fill="auto"/>
         <w:spacing w:lineRule="auto" w:line="276" w:before="0" w:after="140"/>
         <w:ind w:left="720" w:right="0" w:hanging="360"/>
@@ -395,7 +391,7 @@
     </w:p>
     <w:p>
       <w:pPr>
-        <w:pStyle w:val="Normal1"/>
+        <w:pStyle w:val="LOnormal"/>
         <w:keepNext w:val="false"/>
         <w:keepLines w:val="false"/>
         <w:widowControl/>
@@ -403,7 +399,6 @@
           <w:ilvl w:val="0"/>
           <w:numId w:val="8"/>
         </w:numPr>
-        <w:pBdr/>
         <w:shd w:val="clear" w:fill="auto"/>
         <w:spacing w:lineRule="auto" w:line="276" w:before="0" w:after="140"/>
         <w:ind w:left="720" w:right="0" w:hanging="360"/>
@@ -508,7 +503,7 @@
     </w:p>
     <w:p>
       <w:pPr>
-        <w:pStyle w:val="Normal1"/>
+        <w:pStyle w:val="LOnormal"/>
         <w:spacing w:lineRule="auto" w:line="276" w:before="0" w:after="140"/>
         <w:rPr/>
       </w:pPr>
@@ -519,7 +514,7 @@
     </w:p>
     <w:p>
       <w:pPr>
-        <w:pStyle w:val="Normal1"/>
+        <w:pStyle w:val="LOnormal"/>
         <w:numPr>
           <w:ilvl w:val="0"/>
           <w:numId w:val="2"/>
@@ -541,7 +536,7 @@
     </w:p>
     <w:p>
       <w:pPr>
-        <w:pStyle w:val="Normal1"/>
+        <w:pStyle w:val="LOnormal"/>
         <w:numPr>
           <w:ilvl w:val="1"/>
           <w:numId w:val="10"/>
@@ -566,7 +561,7 @@
     </w:p>
     <w:p>
       <w:pPr>
-        <w:pStyle w:val="Normal1"/>
+        <w:pStyle w:val="LOnormal"/>
         <w:numPr>
           <w:ilvl w:val="1"/>
           <w:numId w:val="10"/>
@@ -588,7 +583,7 @@
     </w:p>
     <w:p>
       <w:pPr>
-        <w:pStyle w:val="Normal1"/>
+        <w:pStyle w:val="LOnormal"/>
         <w:numPr>
           <w:ilvl w:val="1"/>
           <w:numId w:val="10"/>
@@ -610,7 +605,7 @@
     </w:p>
     <w:p>
       <w:pPr>
-        <w:pStyle w:val="Normal1"/>
+        <w:pStyle w:val="LOnormal"/>
         <w:numPr>
           <w:ilvl w:val="1"/>
           <w:numId w:val="10"/>
@@ -632,7 +627,7 @@
     </w:p>
     <w:p>
       <w:pPr>
-        <w:pStyle w:val="Normal1"/>
+        <w:pStyle w:val="LOnormal"/>
         <w:numPr>
           <w:ilvl w:val="0"/>
           <w:numId w:val="2"/>
@@ -654,7 +649,7 @@
     </w:p>
     <w:p>
       <w:pPr>
-        <w:pStyle w:val="Normal1"/>
+        <w:pStyle w:val="LOnormal"/>
         <w:numPr>
           <w:ilvl w:val="1"/>
           <w:numId w:val="10"/>
@@ -674,7 +669,7 @@
     </w:p>
     <w:p>
       <w:pPr>
-        <w:pStyle w:val="Normal1"/>
+        <w:pStyle w:val="LOnormal"/>
         <w:numPr>
           <w:ilvl w:val="1"/>
           <w:numId w:val="10"/>
@@ -696,7 +691,7 @@
     </w:p>
     <w:p>
       <w:pPr>
-        <w:pStyle w:val="Normal1"/>
+        <w:pStyle w:val="LOnormal"/>
         <w:numPr>
           <w:ilvl w:val="1"/>
           <w:numId w:val="10"/>
@@ -718,7 +713,7 @@
     </w:p>
     <w:p>
       <w:pPr>
-        <w:pStyle w:val="Normal1"/>
+        <w:pStyle w:val="LOnormal"/>
         <w:numPr>
           <w:ilvl w:val="1"/>
           <w:numId w:val="10"/>
@@ -740,7 +735,7 @@
     </w:p>
     <w:p>
       <w:pPr>
-        <w:pStyle w:val="Normal1"/>
+        <w:pStyle w:val="LOnormal"/>
         <w:numPr>
           <w:ilvl w:val="0"/>
           <w:numId w:val="2"/>
@@ -762,7 +757,7 @@
     </w:p>
     <w:p>
       <w:pPr>
-        <w:pStyle w:val="Normal1"/>
+        <w:pStyle w:val="LOnormal"/>
         <w:numPr>
           <w:ilvl w:val="0"/>
           <w:numId w:val="2"/>
@@ -794,7 +789,7 @@
     </w:p>
     <w:p>
       <w:pPr>
-        <w:pStyle w:val="Normal1"/>
+        <w:pStyle w:val="LOnormal"/>
         <w:numPr>
           <w:ilvl w:val="1"/>
           <w:numId w:val="10"/>
@@ -814,7 +809,7 @@
     </w:p>
     <w:p>
       <w:pPr>
-        <w:pStyle w:val="Normal1"/>
+        <w:pStyle w:val="LOnormal"/>
         <w:numPr>
           <w:ilvl w:val="1"/>
           <w:numId w:val="10"/>
@@ -836,7 +831,7 @@
     </w:p>
     <w:p>
       <w:pPr>
-        <w:pStyle w:val="Normal1"/>
+        <w:pStyle w:val="LOnormal"/>
         <w:numPr>
           <w:ilvl w:val="1"/>
           <w:numId w:val="10"/>
@@ -858,7 +853,7 @@
     </w:p>
     <w:p>
       <w:pPr>
-        <w:pStyle w:val="Normal1"/>
+        <w:pStyle w:val="LOnormal"/>
         <w:numPr>
           <w:ilvl w:val="1"/>
           <w:numId w:val="10"/>
@@ -880,7 +875,7 @@
     </w:p>
     <w:p>
       <w:pPr>
-        <w:pStyle w:val="Normal1"/>
+        <w:pStyle w:val="LOnormal"/>
         <w:numPr>
           <w:ilvl w:val="0"/>
           <w:numId w:val="2"/>
@@ -912,7 +907,7 @@
     </w:p>
     <w:p>
       <w:pPr>
-        <w:pStyle w:val="Normal1"/>
+        <w:pStyle w:val="LOnormal"/>
         <w:numPr>
           <w:ilvl w:val="1"/>
           <w:numId w:val="10"/>
@@ -932,7 +927,7 @@
     </w:p>
     <w:p>
       <w:pPr>
-        <w:pStyle w:val="Normal1"/>
+        <w:pStyle w:val="LOnormal"/>
         <w:numPr>
           <w:ilvl w:val="1"/>
           <w:numId w:val="10"/>
@@ -954,7 +949,7 @@
     </w:p>
     <w:p>
       <w:pPr>
-        <w:pStyle w:val="Normal1"/>
+        <w:pStyle w:val="LOnormal"/>
         <w:numPr>
           <w:ilvl w:val="1"/>
           <w:numId w:val="10"/>
@@ -976,7 +971,7 @@
     </w:p>
     <w:p>
       <w:pPr>
-        <w:pStyle w:val="Normal1"/>
+        <w:pStyle w:val="LOnormal"/>
         <w:numPr>
           <w:ilvl w:val="1"/>
           <w:numId w:val="10"/>
@@ -998,7 +993,7 @@
     </w:p>
     <w:p>
       <w:pPr>
-        <w:pStyle w:val="Normal1"/>
+        <w:pStyle w:val="LOnormal"/>
         <w:numPr>
           <w:ilvl w:val="0"/>
           <w:numId w:val="2"/>
@@ -1020,7 +1015,7 @@
     </w:p>
     <w:p>
       <w:pPr>
-        <w:pStyle w:val="Normal1"/>
+        <w:pStyle w:val="LOnormal"/>
         <w:numPr>
           <w:ilvl w:val="1"/>
           <w:numId w:val="10"/>
@@ -1044,7 +1039,7 @@
     </w:p>
     <w:p>
       <w:pPr>
-        <w:pStyle w:val="Normal1"/>
+        <w:pStyle w:val="LOnormal"/>
         <w:numPr>
           <w:ilvl w:val="1"/>
           <w:numId w:val="10"/>
@@ -1066,7 +1061,7 @@
     </w:p>
     <w:p>
       <w:pPr>
-        <w:pStyle w:val="Normal1"/>
+        <w:pStyle w:val="LOnormal"/>
         <w:numPr>
           <w:ilvl w:val="1"/>
           <w:numId w:val="10"/>
@@ -1088,7 +1083,7 @@
     </w:p>
     <w:p>
       <w:pPr>
-        <w:pStyle w:val="Normal1"/>
+        <w:pStyle w:val="LOnormal"/>
         <w:numPr>
           <w:ilvl w:val="1"/>
           <w:numId w:val="10"/>
@@ -1110,7 +1105,7 @@
     </w:p>
     <w:p>
       <w:pPr>
-        <w:pStyle w:val="Normal1"/>
+        <w:pStyle w:val="LOnormal"/>
         <w:numPr>
           <w:ilvl w:val="0"/>
           <w:numId w:val="2"/>
@@ -1132,7 +1127,7 @@
     </w:p>
     <w:p>
       <w:pPr>
-        <w:pStyle w:val="Normal1"/>
+        <w:pStyle w:val="LOnormal"/>
         <w:numPr>
           <w:ilvl w:val="1"/>
           <w:numId w:val="10"/>
@@ -1156,7 +1151,7 @@
     </w:p>
     <w:p>
       <w:pPr>
-        <w:pStyle w:val="Normal1"/>
+        <w:pStyle w:val="LOnormal"/>
         <w:numPr>
           <w:ilvl w:val="1"/>
           <w:numId w:val="10"/>
@@ -1178,7 +1173,7 @@
     </w:p>
     <w:p>
       <w:pPr>
-        <w:pStyle w:val="Normal1"/>
+        <w:pStyle w:val="LOnormal"/>
         <w:numPr>
           <w:ilvl w:val="1"/>
           <w:numId w:val="10"/>
@@ -1200,7 +1195,7 @@
     </w:p>
     <w:p>
       <w:pPr>
-        <w:pStyle w:val="Normal1"/>
+        <w:pStyle w:val="LOnormal"/>
         <w:numPr>
           <w:ilvl w:val="1"/>
           <w:numId w:val="10"/>
@@ -1222,7 +1217,7 @@
     </w:p>
     <w:p>
       <w:pPr>
-        <w:pStyle w:val="Normal1"/>
+        <w:pStyle w:val="LOnormal"/>
         <w:numPr>
           <w:ilvl w:val="0"/>
           <w:numId w:val="2"/>
@@ -1238,7 +1233,7 @@
     </w:p>
     <w:p>
       <w:pPr>
-        <w:pStyle w:val="Normal1"/>
+        <w:pStyle w:val="LOnormal"/>
         <w:numPr>
           <w:ilvl w:val="1"/>
           <w:numId w:val="10"/>
@@ -1254,7 +1249,7 @@
     </w:p>
     <w:p>
       <w:pPr>
-        <w:pStyle w:val="Normal1"/>
+        <w:pStyle w:val="LOnormal"/>
         <w:numPr>
           <w:ilvl w:val="1"/>
           <w:numId w:val="10"/>
@@ -1270,7 +1265,7 @@
     </w:p>
     <w:p>
       <w:pPr>
-        <w:pStyle w:val="Normal1"/>
+        <w:pStyle w:val="LOnormal"/>
         <w:numPr>
           <w:ilvl w:val="1"/>
           <w:numId w:val="10"/>
@@ -1290,7 +1285,7 @@
     </w:p>
     <w:p>
       <w:pPr>
-        <w:pStyle w:val="Normal1"/>
+        <w:pStyle w:val="LOnormal"/>
         <w:spacing w:lineRule="auto" w:line="276" w:before="0" w:afterAutospacing="0" w:after="0"/>
         <w:ind w:left="1080" w:hanging="360"/>
         <w:rPr>
@@ -1305,7 +1300,7 @@
     </w:p>
     <w:p>
       <w:pPr>
-        <w:pStyle w:val="Normal1"/>
+        <w:pStyle w:val="LOnormal"/>
         <w:spacing w:lineRule="auto" w:line="276" w:before="0" w:afterAutospacing="0" w:after="0"/>
         <w:ind w:left="1080" w:hanging="360"/>
         <w:rPr>
@@ -1333,7 +1328,7 @@
     </w:p>
     <w:p>
       <w:pPr>
-        <w:pStyle w:val="Normal1"/>
+        <w:pStyle w:val="LOnormal"/>
         <w:spacing w:lineRule="auto" w:line="276" w:before="0" w:afterAutospacing="0" w:after="0"/>
         <w:ind w:left="1080" w:hanging="360"/>
         <w:rPr>
@@ -1348,7 +1343,7 @@
     </w:p>
     <w:p>
       <w:pPr>
-        <w:pStyle w:val="Normal1"/>
+        <w:pStyle w:val="LOnormal"/>
         <w:numPr>
           <w:ilvl w:val="1"/>
           <w:numId w:val="10"/>
@@ -1364,7 +1359,7 @@
     </w:p>
     <w:p>
       <w:pPr>
-        <w:pStyle w:val="Normal1"/>
+        <w:pStyle w:val="LOnormal"/>
         <w:numPr>
           <w:ilvl w:val="0"/>
           <w:numId w:val="2"/>
@@ -1380,7 +1375,7 @@
     </w:p>
     <w:p>
       <w:pPr>
-        <w:pStyle w:val="Normal1"/>
+        <w:pStyle w:val="LOnormal"/>
         <w:numPr>
           <w:ilvl w:val="1"/>
           <w:numId w:val="10"/>
@@ -1400,7 +1395,7 @@
     </w:p>
     <w:p>
       <w:pPr>
-        <w:pStyle w:val="Normal1"/>
+        <w:pStyle w:val="LOnormal"/>
         <w:numPr>
           <w:ilvl w:val="1"/>
           <w:numId w:val="10"/>
@@ -1416,7 +1411,7 @@
     </w:p>
     <w:p>
       <w:pPr>
-        <w:pStyle w:val="Normal1"/>
+        <w:pStyle w:val="LOnormal"/>
         <w:numPr>
           <w:ilvl w:val="1"/>
           <w:numId w:val="10"/>
@@ -1432,7 +1427,7 @@
     </w:p>
     <w:p>
       <w:pPr>
-        <w:pStyle w:val="Normal1"/>
+        <w:pStyle w:val="LOnormal"/>
         <w:numPr>
           <w:ilvl w:val="1"/>
           <w:numId w:val="10"/>
@@ -1448,7 +1443,7 @@
     </w:p>
     <w:p>
       <w:pPr>
-        <w:pStyle w:val="Normal1"/>
+        <w:pStyle w:val="LOnormal"/>
         <w:spacing w:lineRule="auto" w:line="276" w:before="0" w:after="140"/>
         <w:ind w:left="0" w:hanging="0"/>
         <w:rPr/>
@@ -1475,7 +1470,7 @@
     </w:p>
     <w:p>
       <w:pPr>
-        <w:pStyle w:val="Normal1"/>
+        <w:pStyle w:val="LOnormal"/>
         <w:numPr>
           <w:ilvl w:val="0"/>
           <w:numId w:val="3"/>
@@ -1497,7 +1492,7 @@
     </w:p>
     <w:p>
       <w:pPr>
-        <w:pStyle w:val="Normal1"/>
+        <w:pStyle w:val="LOnormal"/>
         <w:numPr>
           <w:ilvl w:val="1"/>
           <w:numId w:val="3"/>
@@ -1519,7 +1514,7 @@
     </w:p>
     <w:p>
       <w:pPr>
-        <w:pStyle w:val="Normal1"/>
+        <w:pStyle w:val="LOnormal"/>
         <w:numPr>
           <w:ilvl w:val="1"/>
           <w:numId w:val="3"/>
@@ -1541,7 +1536,7 @@
     </w:p>
     <w:p>
       <w:pPr>
-        <w:pStyle w:val="Normal1"/>
+        <w:pStyle w:val="LOnormal"/>
         <w:numPr>
           <w:ilvl w:val="1"/>
           <w:numId w:val="3"/>
@@ -1563,7 +1558,7 @@
     </w:p>
     <w:p>
       <w:pPr>
-        <w:pStyle w:val="Normal1"/>
+        <w:pStyle w:val="LOnormal"/>
         <w:numPr>
           <w:ilvl w:val="1"/>
           <w:numId w:val="10"/>
@@ -1585,7 +1580,7 @@
     </w:p>
     <w:p>
       <w:pPr>
-        <w:pStyle w:val="Normal1"/>
+        <w:pStyle w:val="LOnormal"/>
         <w:numPr>
           <w:ilvl w:val="1"/>
           <w:numId w:val="10"/>
@@ -1607,7 +1602,7 @@
     </w:p>
     <w:p>
       <w:pPr>
-        <w:pStyle w:val="Normal1"/>
+        <w:pStyle w:val="LOnormal"/>
         <w:numPr>
           <w:ilvl w:val="1"/>
           <w:numId w:val="10"/>
@@ -1629,7 +1624,7 @@
     </w:p>
     <w:p>
       <w:pPr>
-        <w:pStyle w:val="Normal1"/>
+        <w:pStyle w:val="LOnormal"/>
         <w:numPr>
           <w:ilvl w:val="1"/>
           <w:numId w:val="10"/>
@@ -1651,7 +1646,7 @@
     </w:p>
     <w:p>
       <w:pPr>
-        <w:pStyle w:val="Normal1"/>
+        <w:pStyle w:val="LOnormal"/>
         <w:numPr>
           <w:ilvl w:val="0"/>
           <w:numId w:val="3"/>
@@ -1673,7 +1668,7 @@
     </w:p>
     <w:p>
       <w:pPr>
-        <w:pStyle w:val="Normal1"/>
+        <w:pStyle w:val="LOnormal"/>
         <w:numPr>
           <w:ilvl w:val="1"/>
           <w:numId w:val="10"/>
@@ -1695,7 +1690,7 @@
     </w:p>
     <w:p>
       <w:pPr>
-        <w:pStyle w:val="Normal1"/>
+        <w:pStyle w:val="LOnormal"/>
         <w:numPr>
           <w:ilvl w:val="1"/>
           <w:numId w:val="10"/>
@@ -1717,7 +1712,7 @@
     </w:p>
     <w:p>
       <w:pPr>
-        <w:pStyle w:val="Normal1"/>
+        <w:pStyle w:val="LOnormal"/>
         <w:numPr>
           <w:ilvl w:val="1"/>
           <w:numId w:val="10"/>
@@ -1739,7 +1734,7 @@
     </w:p>
     <w:p>
       <w:pPr>
-        <w:pStyle w:val="Normal1"/>
+        <w:pStyle w:val="LOnormal"/>
         <w:numPr>
           <w:ilvl w:val="1"/>
           <w:numId w:val="10"/>
@@ -1761,7 +1756,7 @@
     </w:p>
     <w:p>
       <w:pPr>
-        <w:pStyle w:val="Normal1"/>
+        <w:pStyle w:val="LOnormal"/>
         <w:numPr>
           <w:ilvl w:val="0"/>
           <w:numId w:val="3"/>
@@ -1783,7 +1778,7 @@
     </w:p>
     <w:p>
       <w:pPr>
-        <w:pStyle w:val="Normal1"/>
+        <w:pStyle w:val="LOnormal"/>
         <w:numPr>
           <w:ilvl w:val="1"/>
           <w:numId w:val="10"/>
@@ -1805,7 +1800,7 @@
     </w:p>
     <w:p>
       <w:pPr>
-        <w:pStyle w:val="Normal1"/>
+        <w:pStyle w:val="LOnormal"/>
         <w:numPr>
           <w:ilvl w:val="1"/>
           <w:numId w:val="10"/>
@@ -1827,7 +1822,7 @@
     </w:p>
     <w:p>
       <w:pPr>
-        <w:pStyle w:val="Normal1"/>
+        <w:pStyle w:val="LOnormal"/>
         <w:numPr>
           <w:ilvl w:val="1"/>
           <w:numId w:val="10"/>
@@ -1849,7 +1844,7 @@
     </w:p>
     <w:p>
       <w:pPr>
-        <w:pStyle w:val="Normal1"/>
+        <w:pStyle w:val="LOnormal"/>
         <w:numPr>
           <w:ilvl w:val="1"/>
           <w:numId w:val="10"/>
@@ -1871,7 +1866,7 @@
     </w:p>
     <w:p>
       <w:pPr>
-        <w:pStyle w:val="Normal1"/>
+        <w:pStyle w:val="LOnormal"/>
         <w:numPr>
           <w:ilvl w:val="0"/>
           <w:numId w:val="3"/>
@@ -1893,7 +1888,7 @@
     </w:p>
     <w:p>
       <w:pPr>
-        <w:pStyle w:val="Normal1"/>
+        <w:pStyle w:val="LOnormal"/>
         <w:numPr>
           <w:ilvl w:val="1"/>
           <w:numId w:val="10"/>
@@ -1915,7 +1910,7 @@
     </w:p>
     <w:p>
       <w:pPr>
-        <w:pStyle w:val="Normal1"/>
+        <w:pStyle w:val="LOnormal"/>
         <w:numPr>
           <w:ilvl w:val="1"/>
           <w:numId w:val="10"/>
@@ -1937,7 +1932,7 @@
     </w:p>
     <w:p>
       <w:pPr>
-        <w:pStyle w:val="Normal1"/>
+        <w:pStyle w:val="LOnormal"/>
         <w:numPr>
           <w:ilvl w:val="1"/>
           <w:numId w:val="10"/>
@@ -1959,7 +1954,7 @@
     </w:p>
     <w:p>
       <w:pPr>
-        <w:pStyle w:val="Normal1"/>
+        <w:pStyle w:val="LOnormal"/>
         <w:numPr>
           <w:ilvl w:val="1"/>
           <w:numId w:val="10"/>
@@ -1981,7 +1976,7 @@
     </w:p>
     <w:p>
       <w:pPr>
-        <w:pStyle w:val="Normal1"/>
+        <w:pStyle w:val="LOnormal"/>
         <w:numPr>
           <w:ilvl w:val="0"/>
           <w:numId w:val="3"/>
@@ -2003,7 +1998,7 @@
     </w:p>
     <w:p>
       <w:pPr>
-        <w:pStyle w:val="Normal1"/>
+        <w:pStyle w:val="LOnormal"/>
         <w:numPr>
           <w:ilvl w:val="1"/>
           <w:numId w:val="10"/>
@@ -2025,7 +2020,7 @@
     </w:p>
     <w:p>
       <w:pPr>
-        <w:pStyle w:val="Normal1"/>
+        <w:pStyle w:val="LOnormal"/>
         <w:numPr>
           <w:ilvl w:val="1"/>
           <w:numId w:val="10"/>
@@ -2047,7 +2042,7 @@
     </w:p>
     <w:p>
       <w:pPr>
-        <w:pStyle w:val="Normal1"/>
+        <w:pStyle w:val="LOnormal"/>
         <w:numPr>
           <w:ilvl w:val="1"/>
           <w:numId w:val="10"/>
@@ -2069,7 +2064,7 @@
     </w:p>
     <w:p>
       <w:pPr>
-        <w:pStyle w:val="Normal1"/>
+        <w:pStyle w:val="LOnormal"/>
         <w:numPr>
           <w:ilvl w:val="1"/>
           <w:numId w:val="10"/>
@@ -2115,7 +2110,7 @@
     </w:p>
     <w:p>
       <w:pPr>
-        <w:pStyle w:val="Normal1"/>
+        <w:pStyle w:val="LOnormal"/>
         <w:keepNext w:val="false"/>
         <w:keepLines w:val="false"/>
         <w:widowControl/>
@@ -2123,7 +2118,6 @@
           <w:ilvl w:val="0"/>
           <w:numId w:val="10"/>
         </w:numPr>
-        <w:pBdr/>
         <w:shd w:val="clear" w:fill="auto"/>
         <w:spacing w:lineRule="auto" w:line="276" w:before="0" w:after="140"/>
         <w:ind w:left="720" w:right="0" w:hanging="360"/>
@@ -2242,7 +2236,7 @@
     </w:p>
     <w:p>
       <w:pPr>
-        <w:pStyle w:val="Normal1"/>
+        <w:pStyle w:val="LOnormal"/>
         <w:numPr>
           <w:ilvl w:val="1"/>
           <w:numId w:val="16"/>
@@ -2258,7 +2252,7 @@
     </w:p>
     <w:p>
       <w:pPr>
-        <w:pStyle w:val="Normal1"/>
+        <w:pStyle w:val="LOnormal"/>
         <w:numPr>
           <w:ilvl w:val="1"/>
           <w:numId w:val="10"/>
@@ -2274,7 +2268,7 @@
     </w:p>
     <w:p>
       <w:pPr>
-        <w:pStyle w:val="Normal1"/>
+        <w:pStyle w:val="LOnormal"/>
         <w:numPr>
           <w:ilvl w:val="1"/>
           <w:numId w:val="10"/>
@@ -2290,7 +2284,7 @@
     </w:p>
     <w:p>
       <w:pPr>
-        <w:pStyle w:val="Normal1"/>
+        <w:pStyle w:val="LOnormal"/>
         <w:numPr>
           <w:ilvl w:val="1"/>
           <w:numId w:val="10"/>
@@ -2306,7 +2300,7 @@
     </w:p>
     <w:p>
       <w:pPr>
-        <w:pStyle w:val="Normal1"/>
+        <w:pStyle w:val="LOnormal"/>
         <w:keepNext w:val="false"/>
         <w:keepLines w:val="false"/>
         <w:widowControl/>
@@ -2314,7 +2308,6 @@
           <w:ilvl w:val="0"/>
           <w:numId w:val="10"/>
         </w:numPr>
-        <w:pBdr/>
         <w:shd w:val="clear" w:fill="auto"/>
         <w:spacing w:lineRule="auto" w:line="276" w:before="0" w:after="140"/>
         <w:ind w:left="720" w:right="0" w:hanging="360"/>
@@ -2398,7 +2391,7 @@
     </w:p>
     <w:p>
       <w:pPr>
-        <w:pStyle w:val="Normal1"/>
+        <w:pStyle w:val="LOnormal"/>
         <w:numPr>
           <w:ilvl w:val="1"/>
           <w:numId w:val="7"/>
@@ -2414,7 +2407,7 @@
     </w:p>
     <w:p>
       <w:pPr>
-        <w:pStyle w:val="Normal1"/>
+        <w:pStyle w:val="LOnormal"/>
         <w:keepNext w:val="false"/>
         <w:keepLines w:val="false"/>
         <w:widowControl/>
@@ -2422,7 +2415,6 @@
           <w:ilvl w:val="1"/>
           <w:numId w:val="10"/>
         </w:numPr>
-        <w:pBdr/>
         <w:shd w:val="clear" w:fill="auto"/>
         <w:spacing w:lineRule="auto" w:line="276" w:before="0" w:afterAutospacing="0" w:after="0"/>
         <w:ind w:left="1080" w:right="0" w:hanging="360"/>
@@ -2436,7 +2428,7 @@
     </w:p>
     <w:p>
       <w:pPr>
-        <w:pStyle w:val="Normal1"/>
+        <w:pStyle w:val="LOnormal"/>
         <w:keepNext w:val="false"/>
         <w:keepLines w:val="false"/>
         <w:widowControl/>
@@ -2444,7 +2436,6 @@
           <w:ilvl w:val="1"/>
           <w:numId w:val="10"/>
         </w:numPr>
-        <w:pBdr/>
         <w:shd w:val="clear" w:fill="auto"/>
         <w:spacing w:lineRule="auto" w:line="276" w:before="0" w:afterAutospacing="0" w:after="0"/>
         <w:ind w:left="1080" w:right="0" w:hanging="360"/>
@@ -2458,7 +2449,7 @@
     </w:p>
     <w:p>
       <w:pPr>
-        <w:pStyle w:val="Normal1"/>
+        <w:pStyle w:val="LOnormal"/>
         <w:keepNext w:val="false"/>
         <w:keepLines w:val="false"/>
         <w:widowControl/>
@@ -2466,7 +2457,6 @@
           <w:ilvl w:val="1"/>
           <w:numId w:val="10"/>
         </w:numPr>
-        <w:pBdr/>
         <w:shd w:val="clear" w:fill="auto"/>
         <w:spacing w:lineRule="auto" w:line="276" w:before="0" w:afterAutospacing="0" w:after="0"/>
         <w:ind w:left="1080" w:right="0" w:hanging="360"/>
@@ -2480,7 +2470,7 @@
     </w:p>
     <w:p>
       <w:pPr>
-        <w:pStyle w:val="Normal1"/>
+        <w:pStyle w:val="LOnormal"/>
         <w:keepNext w:val="false"/>
         <w:keepLines w:val="false"/>
         <w:widowControl/>
@@ -2488,7 +2478,6 @@
           <w:ilvl w:val="0"/>
           <w:numId w:val="10"/>
         </w:numPr>
-        <w:pBdr/>
         <w:shd w:val="clear" w:fill="auto"/>
         <w:spacing w:lineRule="auto" w:line="276" w:before="0" w:after="140"/>
         <w:ind w:left="720" w:right="0" w:hanging="360"/>
@@ -2539,7 +2528,7 @@
     </w:p>
     <w:p>
       <w:pPr>
-        <w:pStyle w:val="Normal1"/>
+        <w:pStyle w:val="LOnormal"/>
         <w:numPr>
           <w:ilvl w:val="1"/>
           <w:numId w:val="5"/>
@@ -2555,7 +2544,7 @@
     </w:p>
     <w:p>
       <w:pPr>
-        <w:pStyle w:val="Normal1"/>
+        <w:pStyle w:val="LOnormal"/>
         <w:numPr>
           <w:ilvl w:val="1"/>
           <w:numId w:val="10"/>
@@ -2571,7 +2560,7 @@
     </w:p>
     <w:p>
       <w:pPr>
-        <w:pStyle w:val="Normal1"/>
+        <w:pStyle w:val="LOnormal"/>
         <w:numPr>
           <w:ilvl w:val="1"/>
           <w:numId w:val="10"/>
@@ -2587,7 +2576,7 @@
     </w:p>
     <w:p>
       <w:pPr>
-        <w:pStyle w:val="Normal1"/>
+        <w:pStyle w:val="LOnormal"/>
         <w:numPr>
           <w:ilvl w:val="1"/>
           <w:numId w:val="10"/>
@@ -2603,7 +2592,7 @@
     </w:p>
     <w:p>
       <w:pPr>
-        <w:pStyle w:val="Normal1"/>
+        <w:pStyle w:val="LOnormal"/>
         <w:keepNext w:val="false"/>
         <w:keepLines w:val="false"/>
         <w:widowControl/>
@@ -2611,7 +2600,6 @@
           <w:ilvl w:val="0"/>
           <w:numId w:val="10"/>
         </w:numPr>
-        <w:pBdr/>
         <w:shd w:val="clear" w:fill="auto"/>
         <w:spacing w:lineRule="auto" w:line="276" w:before="0" w:after="140"/>
         <w:ind w:left="720" w:right="0" w:hanging="360"/>
@@ -2706,7 +2694,7 @@
     </w:p>
     <w:p>
       <w:pPr>
-        <w:pStyle w:val="Normal1"/>
+        <w:pStyle w:val="LOnormal"/>
         <w:numPr>
           <w:ilvl w:val="1"/>
           <w:numId w:val="13"/>
@@ -2722,7 +2710,7 @@
     </w:p>
     <w:p>
       <w:pPr>
-        <w:pStyle w:val="Normal1"/>
+        <w:pStyle w:val="LOnormal"/>
         <w:numPr>
           <w:ilvl w:val="1"/>
           <w:numId w:val="10"/>
@@ -2738,7 +2726,7 @@
     </w:p>
     <w:p>
       <w:pPr>
-        <w:pStyle w:val="Normal1"/>
+        <w:pStyle w:val="LOnormal"/>
         <w:numPr>
           <w:ilvl w:val="1"/>
           <w:numId w:val="10"/>
@@ -2754,7 +2742,7 @@
     </w:p>
     <w:p>
       <w:pPr>
-        <w:pStyle w:val="Normal1"/>
+        <w:pStyle w:val="LOnormal"/>
         <w:numPr>
           <w:ilvl w:val="1"/>
           <w:numId w:val="10"/>
@@ -2770,7 +2758,7 @@
     </w:p>
     <w:p>
       <w:pPr>
-        <w:pStyle w:val="Normal1"/>
+        <w:pStyle w:val="LOnormal"/>
         <w:numPr>
           <w:ilvl w:val="0"/>
           <w:numId w:val="10"/>
@@ -2786,7 +2774,7 @@
     </w:p>
     <w:p>
       <w:pPr>
-        <w:pStyle w:val="Normal1"/>
+        <w:pStyle w:val="LOnormal"/>
         <w:numPr>
           <w:ilvl w:val="1"/>
           <w:numId w:val="9"/>
@@ -2802,7 +2790,7 @@
     </w:p>
     <w:p>
       <w:pPr>
-        <w:pStyle w:val="Normal1"/>
+        <w:pStyle w:val="LOnormal"/>
         <w:numPr>
           <w:ilvl w:val="1"/>
           <w:numId w:val="10"/>
@@ -2818,7 +2806,7 @@
     </w:p>
     <w:p>
       <w:pPr>
-        <w:pStyle w:val="Normal1"/>
+        <w:pStyle w:val="LOnormal"/>
         <w:numPr>
           <w:ilvl w:val="1"/>
           <w:numId w:val="10"/>
@@ -2834,7 +2822,7 @@
     </w:p>
     <w:p>
       <w:pPr>
-        <w:pStyle w:val="Normal1"/>
+        <w:pStyle w:val="LOnormal"/>
         <w:numPr>
           <w:ilvl w:val="1"/>
           <w:numId w:val="10"/>
@@ -2865,11 +2853,10 @@
     </w:p>
     <w:p>
       <w:pPr>
-        <w:pStyle w:val="Normal1"/>
+        <w:pStyle w:val="LOnormal"/>
         <w:keepNext w:val="false"/>
         <w:keepLines w:val="false"/>
         <w:widowControl/>
-        <w:pBdr/>
         <w:shd w:val="clear" w:fill="auto"/>
         <w:spacing w:lineRule="auto" w:line="276" w:before="0" w:after="140"/>
         <w:ind w:right="0" w:hanging="0"/>
@@ -2916,11 +2903,10 @@
     </w:p>
     <w:p>
       <w:pPr>
-        <w:pStyle w:val="Normal1"/>
+        <w:pStyle w:val="LOnormal"/>
         <w:keepNext w:val="false"/>
         <w:keepLines w:val="false"/>
         <w:widowControl/>
-        <w:pBdr/>
         <w:shd w:val="clear" w:fill="auto"/>
         <w:spacing w:lineRule="auto" w:line="276" w:before="0" w:after="140"/>
         <w:ind w:left="0" w:right="0" w:hanging="0"/>
@@ -2978,7 +2964,7 @@
     </w:p>
     <w:p>
       <w:pPr>
-        <w:pStyle w:val="Normal1"/>
+        <w:pStyle w:val="LOnormal"/>
         <w:keepNext w:val="false"/>
         <w:keepLines w:val="false"/>
         <w:widowControl/>
@@ -2986,7 +2972,6 @@
           <w:ilvl w:val="0"/>
           <w:numId w:val="1"/>
         </w:numPr>
-        <w:pBdr/>
         <w:shd w:val="clear" w:fill="auto"/>
         <w:spacing w:lineRule="auto" w:line="276" w:before="0" w:after="140"/>
         <w:ind w:left="720" w:right="0" w:hanging="360"/>
@@ -3017,7 +3002,7 @@
     </w:p>
     <w:p>
       <w:pPr>
-        <w:pStyle w:val="Normal1"/>
+        <w:pStyle w:val="LOnormal"/>
         <w:numPr>
           <w:ilvl w:val="1"/>
           <w:numId w:val="11"/>
@@ -3033,7 +3018,7 @@
     </w:p>
     <w:p>
       <w:pPr>
-        <w:pStyle w:val="Normal1"/>
+        <w:pStyle w:val="LOnormal"/>
         <w:keepNext w:val="false"/>
         <w:keepLines w:val="false"/>
         <w:widowControl/>
@@ -3041,7 +3026,6 @@
           <w:ilvl w:val="1"/>
           <w:numId w:val="10"/>
         </w:numPr>
-        <w:pBdr/>
         <w:shd w:val="clear" w:fill="auto"/>
         <w:spacing w:lineRule="auto" w:line="276" w:before="0" w:afterAutospacing="0" w:after="0"/>
         <w:ind w:left="1080" w:right="0" w:hanging="360"/>
@@ -3055,7 +3039,7 @@
     </w:p>
     <w:p>
       <w:pPr>
-        <w:pStyle w:val="Normal1"/>
+        <w:pStyle w:val="LOnormal"/>
         <w:keepNext w:val="false"/>
         <w:keepLines w:val="false"/>
         <w:widowControl/>
@@ -3063,7 +3047,6 @@
           <w:ilvl w:val="1"/>
           <w:numId w:val="10"/>
         </w:numPr>
-        <w:pBdr/>
         <w:shd w:val="clear" w:fill="auto"/>
         <w:spacing w:lineRule="auto" w:line="276" w:before="0" w:afterAutospacing="0" w:after="0"/>
         <w:ind w:left="1080" w:right="0" w:hanging="360"/>
@@ -3077,7 +3060,7 @@
     </w:p>
     <w:p>
       <w:pPr>
-        <w:pStyle w:val="Normal1"/>
+        <w:pStyle w:val="LOnormal"/>
         <w:keepNext w:val="false"/>
         <w:keepLines w:val="false"/>
         <w:widowControl/>
@@ -3085,7 +3068,6 @@
           <w:ilvl w:val="1"/>
           <w:numId w:val="10"/>
         </w:numPr>
-        <w:pBdr/>
         <w:shd w:val="clear" w:fill="auto"/>
         <w:spacing w:lineRule="auto" w:line="276" w:before="0" w:afterAutospacing="0" w:after="0"/>
         <w:ind w:left="1080" w:right="0" w:hanging="360"/>
@@ -3099,7 +3081,7 @@
     </w:p>
     <w:p>
       <w:pPr>
-        <w:pStyle w:val="Normal1"/>
+        <w:pStyle w:val="LOnormal"/>
         <w:keepNext w:val="false"/>
         <w:keepLines w:val="false"/>
         <w:widowControl/>
@@ -3107,7 +3089,6 @@
           <w:ilvl w:val="0"/>
           <w:numId w:val="1"/>
         </w:numPr>
-        <w:pBdr/>
         <w:shd w:val="clear" w:fill="auto"/>
         <w:spacing w:lineRule="auto" w:line="276" w:before="0" w:after="140"/>
         <w:ind w:left="720" w:right="0" w:hanging="360"/>
@@ -3178,7 +3159,7 @@
     </w:p>
     <w:p>
       <w:pPr>
-        <w:pStyle w:val="Normal1"/>
+        <w:pStyle w:val="LOnormal"/>
         <w:numPr>
           <w:ilvl w:val="1"/>
           <w:numId w:val="14"/>
@@ -3194,7 +3175,7 @@
     </w:p>
     <w:p>
       <w:pPr>
-        <w:pStyle w:val="Normal1"/>
+        <w:pStyle w:val="LOnormal"/>
         <w:keepNext w:val="false"/>
         <w:keepLines w:val="false"/>
         <w:widowControl/>
@@ -3202,7 +3183,6 @@
           <w:ilvl w:val="1"/>
           <w:numId w:val="10"/>
         </w:numPr>
-        <w:pBdr/>
         <w:shd w:val="clear" w:fill="auto"/>
         <w:spacing w:lineRule="auto" w:line="276" w:before="0" w:afterAutospacing="0" w:after="0"/>
         <w:ind w:left="1080" w:right="0" w:hanging="360"/>
@@ -3216,7 +3196,7 @@
     </w:p>
     <w:p>
       <w:pPr>
-        <w:pStyle w:val="Normal1"/>
+        <w:pStyle w:val="LOnormal"/>
         <w:keepNext w:val="false"/>
         <w:keepLines w:val="false"/>
         <w:widowControl/>
@@ -3224,7 +3204,6 @@
           <w:ilvl w:val="1"/>
           <w:numId w:val="10"/>
         </w:numPr>
-        <w:pBdr/>
         <w:shd w:val="clear" w:fill="auto"/>
         <w:spacing w:lineRule="auto" w:line="276" w:before="0" w:afterAutospacing="0" w:after="0"/>
         <w:ind w:left="1080" w:right="0" w:hanging="360"/>
@@ -3238,7 +3217,7 @@
     </w:p>
     <w:p>
       <w:pPr>
-        <w:pStyle w:val="Normal1"/>
+        <w:pStyle w:val="LOnormal"/>
         <w:keepNext w:val="false"/>
         <w:keepLines w:val="false"/>
         <w:widowControl/>
@@ -3246,7 +3225,6 @@
           <w:ilvl w:val="1"/>
           <w:numId w:val="10"/>
         </w:numPr>
-        <w:pBdr/>
         <w:shd w:val="clear" w:fill="auto"/>
         <w:spacing w:lineRule="auto" w:line="276" w:before="0" w:afterAutospacing="0" w:after="0"/>
         <w:ind w:left="1080" w:right="0" w:hanging="360"/>
@@ -3260,7 +3238,7 @@
     </w:p>
     <w:p>
       <w:pPr>
-        <w:pStyle w:val="Normal1"/>
+        <w:pStyle w:val="LOnormal"/>
         <w:keepNext w:val="false"/>
         <w:keepLines w:val="false"/>
         <w:widowControl/>
@@ -3268,7 +3246,6 @@
           <w:ilvl w:val="0"/>
           <w:numId w:val="1"/>
         </w:numPr>
-        <w:pBdr/>
         <w:shd w:val="clear" w:fill="auto"/>
         <w:spacing w:lineRule="auto" w:line="276" w:before="0" w:after="140"/>
         <w:ind w:left="720" w:right="0" w:hanging="360"/>
@@ -3363,7 +3340,7 @@
     </w:p>
     <w:p>
       <w:pPr>
-        <w:pStyle w:val="Normal1"/>
+        <w:pStyle w:val="LOnormal"/>
         <w:numPr>
           <w:ilvl w:val="1"/>
           <w:numId w:val="12"/>
@@ -3379,7 +3356,7 @@
     </w:p>
     <w:p>
       <w:pPr>
-        <w:pStyle w:val="Normal1"/>
+        <w:pStyle w:val="LOnormal"/>
         <w:keepNext w:val="false"/>
         <w:keepLines w:val="false"/>
         <w:widowControl/>
@@ -3387,7 +3364,6 @@
           <w:ilvl w:val="1"/>
           <w:numId w:val="10"/>
         </w:numPr>
-        <w:pBdr/>
         <w:shd w:val="clear" w:fill="auto"/>
         <w:spacing w:lineRule="auto" w:line="276" w:before="0" w:afterAutospacing="0" w:after="0"/>
         <w:ind w:left="1080" w:right="0" w:hanging="360"/>
@@ -3401,7 +3377,7 @@
     </w:p>
     <w:p>
       <w:pPr>
-        <w:pStyle w:val="Normal1"/>
+        <w:pStyle w:val="LOnormal"/>
         <w:keepNext w:val="false"/>
         <w:keepLines w:val="false"/>
         <w:widowControl/>
@@ -3409,7 +3385,6 @@
           <w:ilvl w:val="1"/>
           <w:numId w:val="10"/>
         </w:numPr>
-        <w:pBdr/>
         <w:shd w:val="clear" w:fill="auto"/>
         <w:spacing w:lineRule="auto" w:line="276" w:before="0" w:afterAutospacing="0" w:after="0"/>
         <w:ind w:left="1080" w:right="0" w:hanging="360"/>
@@ -3423,7 +3398,7 @@
     </w:p>
     <w:p>
       <w:pPr>
-        <w:pStyle w:val="Normal1"/>
+        <w:pStyle w:val="LOnormal"/>
         <w:keepNext w:val="false"/>
         <w:keepLines w:val="false"/>
         <w:widowControl/>
@@ -3431,7 +3406,6 @@
           <w:ilvl w:val="1"/>
           <w:numId w:val="10"/>
         </w:numPr>
-        <w:pBdr/>
         <w:shd w:val="clear" w:fill="auto"/>
         <w:spacing w:lineRule="auto" w:line="276" w:before="0" w:afterAutospacing="0" w:after="0"/>
         <w:ind w:left="1080" w:right="0" w:hanging="360"/>
@@ -3445,7 +3419,7 @@
     </w:p>
     <w:p>
       <w:pPr>
-        <w:pStyle w:val="Normal1"/>
+        <w:pStyle w:val="LOnormal"/>
         <w:keepNext w:val="false"/>
         <w:keepLines w:val="false"/>
         <w:widowControl/>
@@ -3453,7 +3427,6 @@
           <w:ilvl w:val="0"/>
           <w:numId w:val="1"/>
         </w:numPr>
-        <w:pBdr/>
         <w:shd w:val="clear" w:fill="auto"/>
         <w:spacing w:lineRule="auto" w:line="276" w:before="0" w:after="140"/>
         <w:ind w:left="720" w:right="0" w:hanging="360"/>
@@ -3504,7 +3477,7 @@
     </w:p>
     <w:p>
       <w:pPr>
-        <w:pStyle w:val="Normal1"/>
+        <w:pStyle w:val="LOnormal"/>
         <w:numPr>
           <w:ilvl w:val="1"/>
           <w:numId w:val="15"/>
@@ -3520,7 +3493,7 @@
     </w:p>
     <w:p>
       <w:pPr>
-        <w:pStyle w:val="Normal1"/>
+        <w:pStyle w:val="LOnormal"/>
         <w:keepNext w:val="false"/>
         <w:keepLines w:val="false"/>
         <w:widowControl/>
@@ -3528,7 +3501,6 @@
           <w:ilvl w:val="1"/>
           <w:numId w:val="10"/>
         </w:numPr>
-        <w:pBdr/>
         <w:shd w:val="clear" w:fill="auto"/>
         <w:spacing w:lineRule="auto" w:line="276" w:before="0" w:afterAutospacing="0" w:after="0"/>
         <w:ind w:left="1080" w:right="0" w:hanging="360"/>
@@ -3542,7 +3514,7 @@
     </w:p>
     <w:p>
       <w:pPr>
-        <w:pStyle w:val="Normal1"/>
+        <w:pStyle w:val="LOnormal"/>
         <w:keepNext w:val="false"/>
         <w:keepLines w:val="false"/>
         <w:widowControl/>
@@ -3550,7 +3522,6 @@
           <w:ilvl w:val="1"/>
           <w:numId w:val="10"/>
         </w:numPr>
-        <w:pBdr/>
         <w:shd w:val="clear" w:fill="auto"/>
         <w:spacing w:lineRule="auto" w:line="276" w:before="0" w:afterAutospacing="0" w:after="0"/>
         <w:ind w:left="1080" w:right="0" w:hanging="360"/>
@@ -3564,7 +3535,7 @@
     </w:p>
     <w:p>
       <w:pPr>
-        <w:pStyle w:val="Normal1"/>
+        <w:pStyle w:val="LOnormal"/>
         <w:keepNext w:val="false"/>
         <w:keepLines w:val="false"/>
         <w:widowControl/>
@@ -3572,7 +3543,6 @@
           <w:ilvl w:val="1"/>
           <w:numId w:val="10"/>
         </w:numPr>
-        <w:pBdr/>
         <w:shd w:val="clear" w:fill="auto"/>
         <w:spacing w:lineRule="auto" w:line="276" w:before="0" w:afterAutospacing="0" w:after="0"/>
         <w:ind w:left="1080" w:right="0" w:hanging="360"/>
@@ -3586,7 +3556,7 @@
     </w:p>
     <w:p>
       <w:pPr>
-        <w:pStyle w:val="Normal1"/>
+        <w:pStyle w:val="LOnormal"/>
         <w:numPr>
           <w:ilvl w:val="1"/>
           <w:numId w:val="6"/>
@@ -3603,11 +3573,10 @@
     </w:p>
     <w:p>
       <w:pPr>
-        <w:pStyle w:val="Normal1"/>
+        <w:pStyle w:val="LOnormal"/>
         <w:keepNext w:val="false"/>
         <w:keepLines w:val="false"/>
         <w:widowControl/>
-        <w:pBdr/>
         <w:shd w:val="clear" w:fill="auto"/>
         <w:spacing w:lineRule="auto" w:line="276" w:before="0" w:after="140"/>
         <w:ind w:left="1080" w:right="0" w:hanging="0"/>
@@ -3646,7 +3615,6 @@
           <w:sz w:val="24"/>
           <w:szCs w:val="24"/>
           <w:u w:val="none"/>
-          <w:shd w:fill="auto" w:val="clear"/>
           <w:vertAlign w:val="baseline"/>
         </w:rPr>
       </w:r>
@@ -4033,6 +4001,7 @@
       </w:pPr>
       <w:rPr>
         <w:rFonts w:ascii="OpenSymbol" w:hAnsi="OpenSymbol" w:cs="OpenSymbol" w:hint="default"/>
+        <w:rFonts w:cs="OpenSymbol"/>
       </w:rPr>
     </w:lvl>
     <w:lvl w:ilvl="2">
@@ -4045,6 +4014,7 @@
       </w:pPr>
       <w:rPr>
         <w:rFonts w:ascii="OpenSymbol" w:hAnsi="OpenSymbol" w:cs="OpenSymbol" w:hint="default"/>
+        <w:rFonts w:cs="OpenSymbol"/>
       </w:rPr>
     </w:lvl>
     <w:lvl w:ilvl="3">
@@ -4057,6 +4027,7 @@
       </w:pPr>
       <w:rPr>
         <w:rFonts w:ascii="Wingdings" w:hAnsi="Wingdings" w:cs="Wingdings" w:hint="default"/>
+        <w:rFonts w:cs="Wingdings"/>
       </w:rPr>
     </w:lvl>
     <w:lvl w:ilvl="4">
@@ -4069,6 +4040,7 @@
       </w:pPr>
       <w:rPr>
         <w:rFonts w:ascii="OpenSymbol" w:hAnsi="OpenSymbol" w:cs="OpenSymbol" w:hint="default"/>
+        <w:rFonts w:cs="OpenSymbol"/>
       </w:rPr>
     </w:lvl>
     <w:lvl w:ilvl="5">
@@ -4081,6 +4053,7 @@
       </w:pPr>
       <w:rPr>
         <w:rFonts w:ascii="OpenSymbol" w:hAnsi="OpenSymbol" w:cs="OpenSymbol" w:hint="default"/>
+        <w:rFonts w:cs="OpenSymbol"/>
       </w:rPr>
     </w:lvl>
     <w:lvl w:ilvl="6">
@@ -4093,6 +4066,7 @@
       </w:pPr>
       <w:rPr>
         <w:rFonts w:ascii="Wingdings" w:hAnsi="Wingdings" w:cs="Wingdings" w:hint="default"/>
+        <w:rFonts w:cs="Wingdings"/>
       </w:rPr>
     </w:lvl>
     <w:lvl w:ilvl="7">
@@ -4105,6 +4079,7 @@
       </w:pPr>
       <w:rPr>
         <w:rFonts w:ascii="OpenSymbol" w:hAnsi="OpenSymbol" w:cs="OpenSymbol" w:hint="default"/>
+        <w:rFonts w:cs="OpenSymbol"/>
       </w:rPr>
     </w:lvl>
     <w:lvl w:ilvl="8">
@@ -4117,6 +4092,7 @@
       </w:pPr>
       <w:rPr>
         <w:rFonts w:ascii="OpenSymbol" w:hAnsi="OpenSymbol" w:cs="OpenSymbol" w:hint="default"/>
+        <w:rFonts w:cs="OpenSymbol"/>
       </w:rPr>
     </w:lvl>
   </w:abstractNum>
@@ -4232,6 +4208,7 @@
       </w:pPr>
       <w:rPr>
         <w:rFonts w:ascii="OpenSymbol" w:hAnsi="OpenSymbol" w:cs="OpenSymbol" w:hint="default"/>
+        <w:rFonts w:cs="OpenSymbol"/>
       </w:rPr>
     </w:lvl>
     <w:lvl w:ilvl="2">
@@ -4244,6 +4221,7 @@
       </w:pPr>
       <w:rPr>
         <w:rFonts w:ascii="OpenSymbol" w:hAnsi="OpenSymbol" w:cs="OpenSymbol" w:hint="default"/>
+        <w:rFonts w:cs="OpenSymbol"/>
       </w:rPr>
     </w:lvl>
     <w:lvl w:ilvl="3">
@@ -4256,6 +4234,7 @@
       </w:pPr>
       <w:rPr>
         <w:rFonts w:ascii="Wingdings" w:hAnsi="Wingdings" w:cs="Wingdings" w:hint="default"/>
+        <w:rFonts w:cs="Wingdings"/>
       </w:rPr>
     </w:lvl>
     <w:lvl w:ilvl="4">
@@ -4268,6 +4247,7 @@
       </w:pPr>
       <w:rPr>
         <w:rFonts w:ascii="OpenSymbol" w:hAnsi="OpenSymbol" w:cs="OpenSymbol" w:hint="default"/>
+        <w:rFonts w:cs="OpenSymbol"/>
       </w:rPr>
     </w:lvl>
     <w:lvl w:ilvl="5">
@@ -4280,6 +4260,7 @@
       </w:pPr>
       <w:rPr>
         <w:rFonts w:ascii="OpenSymbol" w:hAnsi="OpenSymbol" w:cs="OpenSymbol" w:hint="default"/>
+        <w:rFonts w:cs="OpenSymbol"/>
       </w:rPr>
     </w:lvl>
     <w:lvl w:ilvl="6">
@@ -4292,6 +4273,7 @@
       </w:pPr>
       <w:rPr>
         <w:rFonts w:ascii="Wingdings" w:hAnsi="Wingdings" w:cs="Wingdings" w:hint="default"/>
+        <w:rFonts w:cs="Wingdings"/>
       </w:rPr>
     </w:lvl>
     <w:lvl w:ilvl="7">
@@ -4304,6 +4286,7 @@
       </w:pPr>
       <w:rPr>
         <w:rFonts w:ascii="OpenSymbol" w:hAnsi="OpenSymbol" w:cs="OpenSymbol" w:hint="default"/>
+        <w:rFonts w:cs="OpenSymbol"/>
       </w:rPr>
     </w:lvl>
     <w:lvl w:ilvl="8">
@@ -4316,6 +4299,7 @@
       </w:pPr>
       <w:rPr>
         <w:rFonts w:ascii="OpenSymbol" w:hAnsi="OpenSymbol" w:cs="OpenSymbol" w:hint="default"/>
+        <w:rFonts w:cs="OpenSymbol"/>
       </w:rPr>
     </w:lvl>
   </w:abstractNum>
@@ -4422,6 +4406,7 @@
       </w:pPr>
       <w:rPr>
         <w:rFonts w:ascii="OpenSymbol" w:hAnsi="OpenSymbol" w:cs="OpenSymbol" w:hint="default"/>
+        <w:rFonts w:cs="OpenSymbol"/>
       </w:rPr>
     </w:lvl>
     <w:lvl w:ilvl="2">
@@ -4434,6 +4419,7 @@
       </w:pPr>
       <w:rPr>
         <w:rFonts w:ascii="OpenSymbol" w:hAnsi="OpenSymbol" w:cs="OpenSymbol" w:hint="default"/>
+        <w:rFonts w:cs="OpenSymbol"/>
       </w:rPr>
     </w:lvl>
     <w:lvl w:ilvl="3">
@@ -4446,6 +4432,7 @@
       </w:pPr>
       <w:rPr>
         <w:rFonts w:ascii="Wingdings" w:hAnsi="Wingdings" w:cs="Wingdings" w:hint="default"/>
+        <w:rFonts w:cs="Wingdings"/>
       </w:rPr>
     </w:lvl>
     <w:lvl w:ilvl="4">
@@ -4458,6 +4445,7 @@
       </w:pPr>
       <w:rPr>
         <w:rFonts w:ascii="OpenSymbol" w:hAnsi="OpenSymbol" w:cs="OpenSymbol" w:hint="default"/>
+        <w:rFonts w:cs="OpenSymbol"/>
       </w:rPr>
     </w:lvl>
     <w:lvl w:ilvl="5">
@@ -4470,6 +4458,7 @@
       </w:pPr>
       <w:rPr>
         <w:rFonts w:ascii="OpenSymbol" w:hAnsi="OpenSymbol" w:cs="OpenSymbol" w:hint="default"/>
+        <w:rFonts w:cs="OpenSymbol"/>
       </w:rPr>
     </w:lvl>
     <w:lvl w:ilvl="6">
@@ -4482,6 +4471,7 @@
       </w:pPr>
       <w:rPr>
         <w:rFonts w:ascii="Wingdings" w:hAnsi="Wingdings" w:cs="Wingdings" w:hint="default"/>
+        <w:rFonts w:cs="Wingdings"/>
       </w:rPr>
     </w:lvl>
     <w:lvl w:ilvl="7">
@@ -4494,6 +4484,7 @@
       </w:pPr>
       <w:rPr>
         <w:rFonts w:ascii="OpenSymbol" w:hAnsi="OpenSymbol" w:cs="OpenSymbol" w:hint="default"/>
+        <w:rFonts w:cs="OpenSymbol"/>
       </w:rPr>
     </w:lvl>
     <w:lvl w:ilvl="8">
@@ -4506,6 +4497,7 @@
       </w:pPr>
       <w:rPr>
         <w:rFonts w:ascii="OpenSymbol" w:hAnsi="OpenSymbol" w:cs="OpenSymbol" w:hint="default"/>
+        <w:rFonts w:cs="OpenSymbol"/>
       </w:rPr>
     </w:lvl>
   </w:abstractNum>
@@ -4529,6 +4521,9 @@
       </w:pPr>
       <w:rPr>
         <w:rFonts w:ascii="OpenSymbol" w:hAnsi="OpenSymbol" w:cs="OpenSymbol" w:hint="default"/>
+        <w:sz w:val="24"/>
+        <w:b w:val="false"/>
+        <w:rFonts w:cs="OpenSymbol"/>
       </w:rPr>
     </w:lvl>
     <w:lvl w:ilvl="2">
@@ -4541,6 +4536,7 @@
       </w:pPr>
       <w:rPr>
         <w:rFonts w:ascii="OpenSymbol" w:hAnsi="OpenSymbol" w:cs="OpenSymbol" w:hint="default"/>
+        <w:rFonts w:cs="OpenSymbol"/>
       </w:rPr>
     </w:lvl>
     <w:lvl w:ilvl="3">
@@ -4553,6 +4549,7 @@
       </w:pPr>
       <w:rPr>
         <w:rFonts w:ascii="Wingdings" w:hAnsi="Wingdings" w:cs="Wingdings" w:hint="default"/>
+        <w:rFonts w:cs="Wingdings"/>
       </w:rPr>
     </w:lvl>
     <w:lvl w:ilvl="4">
@@ -4565,6 +4562,7 @@
       </w:pPr>
       <w:rPr>
         <w:rFonts w:ascii="OpenSymbol" w:hAnsi="OpenSymbol" w:cs="OpenSymbol" w:hint="default"/>
+        <w:rFonts w:cs="OpenSymbol"/>
       </w:rPr>
     </w:lvl>
     <w:lvl w:ilvl="5">
@@ -4577,6 +4575,7 @@
       </w:pPr>
       <w:rPr>
         <w:rFonts w:ascii="OpenSymbol" w:hAnsi="OpenSymbol" w:cs="OpenSymbol" w:hint="default"/>
+        <w:rFonts w:cs="OpenSymbol"/>
       </w:rPr>
     </w:lvl>
     <w:lvl w:ilvl="6">
@@ -4589,6 +4588,7 @@
       </w:pPr>
       <w:rPr>
         <w:rFonts w:ascii="Wingdings" w:hAnsi="Wingdings" w:cs="Wingdings" w:hint="default"/>
+        <w:rFonts w:cs="Wingdings"/>
       </w:rPr>
     </w:lvl>
     <w:lvl w:ilvl="7">
@@ -4601,6 +4601,7 @@
       </w:pPr>
       <w:rPr>
         <w:rFonts w:ascii="OpenSymbol" w:hAnsi="OpenSymbol" w:cs="OpenSymbol" w:hint="default"/>
+        <w:rFonts w:cs="OpenSymbol"/>
       </w:rPr>
     </w:lvl>
     <w:lvl w:ilvl="8">
@@ -4613,6 +4614,7 @@
       </w:pPr>
       <w:rPr>
         <w:rFonts w:ascii="OpenSymbol" w:hAnsi="OpenSymbol" w:cs="OpenSymbol" w:hint="default"/>
+        <w:rFonts w:cs="OpenSymbol"/>
       </w:rPr>
     </w:lvl>
   </w:abstractNum>
@@ -4636,6 +4638,7 @@
       </w:pPr>
       <w:rPr>
         <w:rFonts w:ascii="OpenSymbol" w:hAnsi="OpenSymbol" w:cs="OpenSymbol" w:hint="default"/>
+        <w:rFonts w:cs="OpenSymbol"/>
       </w:rPr>
     </w:lvl>
     <w:lvl w:ilvl="2">
@@ -4648,6 +4651,7 @@
       </w:pPr>
       <w:rPr>
         <w:rFonts w:ascii="OpenSymbol" w:hAnsi="OpenSymbol" w:cs="OpenSymbol" w:hint="default"/>
+        <w:rFonts w:cs="OpenSymbol"/>
       </w:rPr>
     </w:lvl>
     <w:lvl w:ilvl="3">
@@ -4660,6 +4664,7 @@
       </w:pPr>
       <w:rPr>
         <w:rFonts w:ascii="Wingdings" w:hAnsi="Wingdings" w:cs="Wingdings" w:hint="default"/>
+        <w:rFonts w:cs="Wingdings"/>
       </w:rPr>
     </w:lvl>
     <w:lvl w:ilvl="4">
@@ -4672,6 +4677,7 @@
       </w:pPr>
       <w:rPr>
         <w:rFonts w:ascii="OpenSymbol" w:hAnsi="OpenSymbol" w:cs="OpenSymbol" w:hint="default"/>
+        <w:rFonts w:cs="OpenSymbol"/>
       </w:rPr>
     </w:lvl>
     <w:lvl w:ilvl="5">
@@ -4684,6 +4690,7 @@
       </w:pPr>
       <w:rPr>
         <w:rFonts w:ascii="OpenSymbol" w:hAnsi="OpenSymbol" w:cs="OpenSymbol" w:hint="default"/>
+        <w:rFonts w:cs="OpenSymbol"/>
       </w:rPr>
     </w:lvl>
     <w:lvl w:ilvl="6">
@@ -4696,6 +4703,7 @@
       </w:pPr>
       <w:rPr>
         <w:rFonts w:ascii="Wingdings" w:hAnsi="Wingdings" w:cs="Wingdings" w:hint="default"/>
+        <w:rFonts w:cs="Wingdings"/>
       </w:rPr>
     </w:lvl>
     <w:lvl w:ilvl="7">
@@ -4708,6 +4716,7 @@
       </w:pPr>
       <w:rPr>
         <w:rFonts w:ascii="OpenSymbol" w:hAnsi="OpenSymbol" w:cs="OpenSymbol" w:hint="default"/>
+        <w:rFonts w:cs="OpenSymbol"/>
       </w:rPr>
     </w:lvl>
     <w:lvl w:ilvl="8">
@@ -4720,6 +4729,7 @@
       </w:pPr>
       <w:rPr>
         <w:rFonts w:ascii="OpenSymbol" w:hAnsi="OpenSymbol" w:cs="OpenSymbol" w:hint="default"/>
+        <w:rFonts w:cs="OpenSymbol"/>
       </w:rPr>
     </w:lvl>
   </w:abstractNum>
@@ -4743,6 +4753,7 @@
       </w:pPr>
       <w:rPr>
         <w:rFonts w:ascii="OpenSymbol" w:hAnsi="OpenSymbol" w:cs="OpenSymbol" w:hint="default"/>
+        <w:rFonts w:cs="OpenSymbol"/>
       </w:rPr>
     </w:lvl>
     <w:lvl w:ilvl="2">
@@ -4755,6 +4766,7 @@
       </w:pPr>
       <w:rPr>
         <w:rFonts w:ascii="OpenSymbol" w:hAnsi="OpenSymbol" w:cs="OpenSymbol" w:hint="default"/>
+        <w:rFonts w:cs="OpenSymbol"/>
       </w:rPr>
     </w:lvl>
     <w:lvl w:ilvl="3">
@@ -4767,6 +4779,7 @@
       </w:pPr>
       <w:rPr>
         <w:rFonts w:ascii="Wingdings" w:hAnsi="Wingdings" w:cs="Wingdings" w:hint="default"/>
+        <w:rFonts w:cs="Wingdings"/>
       </w:rPr>
     </w:lvl>
     <w:lvl w:ilvl="4">
@@ -4779,6 +4792,7 @@
       </w:pPr>
       <w:rPr>
         <w:rFonts w:ascii="OpenSymbol" w:hAnsi="OpenSymbol" w:cs="OpenSymbol" w:hint="default"/>
+        <w:rFonts w:cs="OpenSymbol"/>
       </w:rPr>
     </w:lvl>
     <w:lvl w:ilvl="5">
@@ -4791,6 +4805,7 @@
       </w:pPr>
       <w:rPr>
         <w:rFonts w:ascii="OpenSymbol" w:hAnsi="OpenSymbol" w:cs="OpenSymbol" w:hint="default"/>
+        <w:rFonts w:cs="OpenSymbol"/>
       </w:rPr>
     </w:lvl>
     <w:lvl w:ilvl="6">
@@ -4803,6 +4818,7 @@
       </w:pPr>
       <w:rPr>
         <w:rFonts w:ascii="Wingdings" w:hAnsi="Wingdings" w:cs="Wingdings" w:hint="default"/>
+        <w:rFonts w:cs="Wingdings"/>
       </w:rPr>
     </w:lvl>
     <w:lvl w:ilvl="7">
@@ -4815,6 +4831,7 @@
       </w:pPr>
       <w:rPr>
         <w:rFonts w:ascii="OpenSymbol" w:hAnsi="OpenSymbol" w:cs="OpenSymbol" w:hint="default"/>
+        <w:rFonts w:cs="OpenSymbol"/>
       </w:rPr>
     </w:lvl>
     <w:lvl w:ilvl="8">
@@ -4827,6 +4844,7 @@
       </w:pPr>
       <w:rPr>
         <w:rFonts w:ascii="OpenSymbol" w:hAnsi="OpenSymbol" w:cs="OpenSymbol" w:hint="default"/>
+        <w:rFonts w:cs="OpenSymbol"/>
       </w:rPr>
     </w:lvl>
   </w:abstractNum>
@@ -4850,6 +4868,7 @@
       </w:pPr>
       <w:rPr>
         <w:rFonts w:ascii="OpenSymbol" w:hAnsi="OpenSymbol" w:cs="OpenSymbol" w:hint="default"/>
+        <w:rFonts w:cs="OpenSymbol"/>
       </w:rPr>
     </w:lvl>
     <w:lvl w:ilvl="2">
@@ -4862,6 +4881,7 @@
       </w:pPr>
       <w:rPr>
         <w:rFonts w:ascii="OpenSymbol" w:hAnsi="OpenSymbol" w:cs="OpenSymbol" w:hint="default"/>
+        <w:rFonts w:cs="OpenSymbol"/>
       </w:rPr>
     </w:lvl>
     <w:lvl w:ilvl="3">
@@ -4874,6 +4894,7 @@
       </w:pPr>
       <w:rPr>
         <w:rFonts w:ascii="Wingdings" w:hAnsi="Wingdings" w:cs="Wingdings" w:hint="default"/>
+        <w:rFonts w:cs="Wingdings"/>
       </w:rPr>
     </w:lvl>
     <w:lvl w:ilvl="4">
@@ -4886,6 +4907,7 @@
       </w:pPr>
       <w:rPr>
         <w:rFonts w:ascii="OpenSymbol" w:hAnsi="OpenSymbol" w:cs="OpenSymbol" w:hint="default"/>
+        <w:rFonts w:cs="OpenSymbol"/>
       </w:rPr>
     </w:lvl>
     <w:lvl w:ilvl="5">
@@ -4898,6 +4920,7 @@
       </w:pPr>
       <w:rPr>
         <w:rFonts w:ascii="OpenSymbol" w:hAnsi="OpenSymbol" w:cs="OpenSymbol" w:hint="default"/>
+        <w:rFonts w:cs="OpenSymbol"/>
       </w:rPr>
     </w:lvl>
     <w:lvl w:ilvl="6">
@@ -4910,6 +4933,7 @@
       </w:pPr>
       <w:rPr>
         <w:rFonts w:ascii="Wingdings" w:hAnsi="Wingdings" w:cs="Wingdings" w:hint="default"/>
+        <w:rFonts w:cs="Wingdings"/>
       </w:rPr>
     </w:lvl>
     <w:lvl w:ilvl="7">
@@ -4922,6 +4946,7 @@
       </w:pPr>
       <w:rPr>
         <w:rFonts w:ascii="OpenSymbol" w:hAnsi="OpenSymbol" w:cs="OpenSymbol" w:hint="default"/>
+        <w:rFonts w:cs="OpenSymbol"/>
       </w:rPr>
     </w:lvl>
     <w:lvl w:ilvl="8">
@@ -4934,6 +4959,7 @@
       </w:pPr>
       <w:rPr>
         <w:rFonts w:ascii="OpenSymbol" w:hAnsi="OpenSymbol" w:cs="OpenSymbol" w:hint="default"/>
+        <w:rFonts w:cs="OpenSymbol"/>
       </w:rPr>
     </w:lvl>
   </w:abstractNum>
@@ -4957,6 +4983,7 @@
       </w:pPr>
       <w:rPr>
         <w:rFonts w:ascii="OpenSymbol" w:hAnsi="OpenSymbol" w:cs="OpenSymbol" w:hint="default"/>
+        <w:rFonts w:cs="OpenSymbol"/>
       </w:rPr>
     </w:lvl>
     <w:lvl w:ilvl="2">
@@ -4969,6 +4996,7 @@
       </w:pPr>
       <w:rPr>
         <w:rFonts w:ascii="OpenSymbol" w:hAnsi="OpenSymbol" w:cs="OpenSymbol" w:hint="default"/>
+        <w:rFonts w:cs="OpenSymbol"/>
       </w:rPr>
     </w:lvl>
     <w:lvl w:ilvl="3">
@@ -4981,6 +5009,7 @@
       </w:pPr>
       <w:rPr>
         <w:rFonts w:ascii="Wingdings" w:hAnsi="Wingdings" w:cs="Wingdings" w:hint="default"/>
+        <w:rFonts w:cs="Wingdings"/>
       </w:rPr>
     </w:lvl>
     <w:lvl w:ilvl="4">
@@ -4993,6 +5022,7 @@
       </w:pPr>
       <w:rPr>
         <w:rFonts w:ascii="OpenSymbol" w:hAnsi="OpenSymbol" w:cs="OpenSymbol" w:hint="default"/>
+        <w:rFonts w:cs="OpenSymbol"/>
       </w:rPr>
     </w:lvl>
     <w:lvl w:ilvl="5">
@@ -5005,6 +5035,7 @@
       </w:pPr>
       <w:rPr>
         <w:rFonts w:ascii="OpenSymbol" w:hAnsi="OpenSymbol" w:cs="OpenSymbol" w:hint="default"/>
+        <w:rFonts w:cs="OpenSymbol"/>
       </w:rPr>
     </w:lvl>
     <w:lvl w:ilvl="6">
@@ -5017,6 +5048,7 @@
       </w:pPr>
       <w:rPr>
         <w:rFonts w:ascii="Wingdings" w:hAnsi="Wingdings" w:cs="Wingdings" w:hint="default"/>
+        <w:rFonts w:cs="Wingdings"/>
       </w:rPr>
     </w:lvl>
     <w:lvl w:ilvl="7">
@@ -5029,6 +5061,7 @@
       </w:pPr>
       <w:rPr>
         <w:rFonts w:ascii="OpenSymbol" w:hAnsi="OpenSymbol" w:cs="OpenSymbol" w:hint="default"/>
+        <w:rFonts w:cs="OpenSymbol"/>
       </w:rPr>
     </w:lvl>
     <w:lvl w:ilvl="8">
@@ -5041,6 +5074,7 @@
       </w:pPr>
       <w:rPr>
         <w:rFonts w:ascii="OpenSymbol" w:hAnsi="OpenSymbol" w:cs="OpenSymbol" w:hint="default"/>
+        <w:rFonts w:cs="OpenSymbol"/>
       </w:rPr>
     </w:lvl>
   </w:abstractNum>
@@ -5064,6 +5098,7 @@
       </w:pPr>
       <w:rPr>
         <w:rFonts w:ascii="OpenSymbol" w:hAnsi="OpenSymbol" w:cs="OpenSymbol" w:hint="default"/>
+        <w:rFonts w:cs="OpenSymbol"/>
       </w:rPr>
     </w:lvl>
     <w:lvl w:ilvl="2">
@@ -5076,6 +5111,7 @@
       </w:pPr>
       <w:rPr>
         <w:rFonts w:ascii="OpenSymbol" w:hAnsi="OpenSymbol" w:cs="OpenSymbol" w:hint="default"/>
+        <w:rFonts w:cs="OpenSymbol"/>
       </w:rPr>
     </w:lvl>
     <w:lvl w:ilvl="3">
@@ -5088,6 +5124,7 @@
       </w:pPr>
       <w:rPr>
         <w:rFonts w:ascii="Wingdings" w:hAnsi="Wingdings" w:cs="Wingdings" w:hint="default"/>
+        <w:rFonts w:cs="Wingdings"/>
       </w:rPr>
     </w:lvl>
     <w:lvl w:ilvl="4">
@@ -5100,6 +5137,7 @@
       </w:pPr>
       <w:rPr>
         <w:rFonts w:ascii="OpenSymbol" w:hAnsi="OpenSymbol" w:cs="OpenSymbol" w:hint="default"/>
+        <w:rFonts w:cs="OpenSymbol"/>
       </w:rPr>
     </w:lvl>
     <w:lvl w:ilvl="5">
@@ -5112,6 +5150,7 @@
       </w:pPr>
       <w:rPr>
         <w:rFonts w:ascii="OpenSymbol" w:hAnsi="OpenSymbol" w:cs="OpenSymbol" w:hint="default"/>
+        <w:rFonts w:cs="OpenSymbol"/>
       </w:rPr>
     </w:lvl>
     <w:lvl w:ilvl="6">
@@ -5124,6 +5163,7 @@
       </w:pPr>
       <w:rPr>
         <w:rFonts w:ascii="Wingdings" w:hAnsi="Wingdings" w:cs="Wingdings" w:hint="default"/>
+        <w:rFonts w:cs="Wingdings"/>
       </w:rPr>
     </w:lvl>
     <w:lvl w:ilvl="7">
@@ -5136,6 +5176,7 @@
       </w:pPr>
       <w:rPr>
         <w:rFonts w:ascii="OpenSymbol" w:hAnsi="OpenSymbol" w:cs="OpenSymbol" w:hint="default"/>
+        <w:rFonts w:cs="OpenSymbol"/>
       </w:rPr>
     </w:lvl>
     <w:lvl w:ilvl="8">
@@ -5148,6 +5189,7 @@
       </w:pPr>
       <w:rPr>
         <w:rFonts w:ascii="OpenSymbol" w:hAnsi="OpenSymbol" w:cs="OpenSymbol" w:hint="default"/>
+        <w:rFonts w:cs="OpenSymbol"/>
       </w:rPr>
     </w:lvl>
   </w:abstractNum>
@@ -5171,6 +5213,7 @@
       </w:pPr>
       <w:rPr>
         <w:rFonts w:ascii="OpenSymbol" w:hAnsi="OpenSymbol" w:cs="OpenSymbol" w:hint="default"/>
+        <w:rFonts w:cs="OpenSymbol"/>
       </w:rPr>
     </w:lvl>
     <w:lvl w:ilvl="2">
@@ -5183,6 +5226,7 @@
       </w:pPr>
       <w:rPr>
         <w:rFonts w:ascii="OpenSymbol" w:hAnsi="OpenSymbol" w:cs="OpenSymbol" w:hint="default"/>
+        <w:rFonts w:cs="OpenSymbol"/>
       </w:rPr>
     </w:lvl>
     <w:lvl w:ilvl="3">
@@ -5195,6 +5239,7 @@
       </w:pPr>
       <w:rPr>
         <w:rFonts w:ascii="Wingdings" w:hAnsi="Wingdings" w:cs="Wingdings" w:hint="default"/>
+        <w:rFonts w:cs="Wingdings"/>
       </w:rPr>
     </w:lvl>
     <w:lvl w:ilvl="4">
@@ -5207,6 +5252,7 @@
       </w:pPr>
       <w:rPr>
         <w:rFonts w:ascii="OpenSymbol" w:hAnsi="OpenSymbol" w:cs="OpenSymbol" w:hint="default"/>
+        <w:rFonts w:cs="OpenSymbol"/>
       </w:rPr>
     </w:lvl>
     <w:lvl w:ilvl="5">
@@ -5219,6 +5265,7 @@
       </w:pPr>
       <w:rPr>
         <w:rFonts w:ascii="OpenSymbol" w:hAnsi="OpenSymbol" w:cs="OpenSymbol" w:hint="default"/>
+        <w:rFonts w:cs="OpenSymbol"/>
       </w:rPr>
     </w:lvl>
     <w:lvl w:ilvl="6">
@@ -5231,6 +5278,7 @@
       </w:pPr>
       <w:rPr>
         <w:rFonts w:ascii="Wingdings" w:hAnsi="Wingdings" w:cs="Wingdings" w:hint="default"/>
+        <w:rFonts w:cs="Wingdings"/>
       </w:rPr>
     </w:lvl>
     <w:lvl w:ilvl="7">
@@ -5243,6 +5291,7 @@
       </w:pPr>
       <w:rPr>
         <w:rFonts w:ascii="OpenSymbol" w:hAnsi="OpenSymbol" w:cs="OpenSymbol" w:hint="default"/>
+        <w:rFonts w:cs="OpenSymbol"/>
       </w:rPr>
     </w:lvl>
     <w:lvl w:ilvl="8">
@@ -5255,6 +5304,7 @@
       </w:pPr>
       <w:rPr>
         <w:rFonts w:ascii="OpenSymbol" w:hAnsi="OpenSymbol" w:cs="OpenSymbol" w:hint="default"/>
+        <w:rFonts w:cs="OpenSymbol"/>
       </w:rPr>
     </w:lvl>
   </w:abstractNum>
@@ -5410,7 +5460,6 @@
     <w:rPrDefault>
       <w:rPr>
         <w:rFonts w:ascii="Liberation Serif" w:hAnsi="Liberation Serif" w:eastAsia="Liberation Serif" w:cs="Liberation Serif"/>
-        <w:sz w:val="24"/>
         <w:szCs w:val="24"/>
         <w:lang w:val="en-US" w:eastAsia="zh-CN" w:bidi="hi-IN"/>
       </w:rPr>
@@ -5438,100 +5487,134 @@
   </w:style>
   <w:style w:type="paragraph" w:styleId="1">
     <w:name w:val="Heading 1"/>
-    <w:basedOn w:val="Normal1"/>
-    <w:next w:val="Normal1"/>
+    <w:next w:val="LOnormal"/>
     <w:qFormat/>
     <w:pPr>
       <w:keepNext w:val="true"/>
+      <w:widowControl/>
+      <w:bidi w:val="0"/>
       <w:spacing w:lineRule="auto" w:line="240" w:before="240" w:after="120"/>
       <w:ind w:left="0" w:hanging="0"/>
+      <w:jc w:val="left"/>
     </w:pPr>
     <w:rPr>
       <w:rFonts w:ascii="Liberation Sans" w:hAnsi="Liberation Sans" w:eastAsia="Liberation Sans" w:cs="Liberation Sans"/>
       <w:b/>
+      <w:color w:val="auto"/>
+      <w:kern w:val="0"/>
       <w:sz w:val="36"/>
       <w:szCs w:val="36"/>
+      <w:lang w:val="en-US" w:eastAsia="zh-CN" w:bidi="hi-IN"/>
     </w:rPr>
   </w:style>
   <w:style w:type="paragraph" w:styleId="2">
     <w:name w:val="Heading 2"/>
-    <w:basedOn w:val="Normal1"/>
-    <w:next w:val="Normal1"/>
+    <w:next w:val="LOnormal"/>
     <w:qFormat/>
     <w:pPr>
       <w:keepNext w:val="true"/>
+      <w:widowControl/>
+      <w:bidi w:val="0"/>
       <w:spacing w:lineRule="auto" w:line="240" w:before="200" w:after="120"/>
       <w:ind w:left="0" w:hanging="0"/>
+      <w:jc w:val="left"/>
     </w:pPr>
     <w:rPr>
       <w:rFonts w:ascii="Liberation Sans" w:hAnsi="Liberation Sans" w:eastAsia="Liberation Sans" w:cs="Liberation Sans"/>
       <w:b/>
+      <w:color w:val="auto"/>
+      <w:kern w:val="0"/>
       <w:sz w:val="32"/>
       <w:szCs w:val="32"/>
+      <w:lang w:val="en-US" w:eastAsia="zh-CN" w:bidi="hi-IN"/>
     </w:rPr>
   </w:style>
   <w:style w:type="paragraph" w:styleId="3">
     <w:name w:val="Heading 3"/>
-    <w:basedOn w:val="Normal1"/>
-    <w:next w:val="Normal1"/>
+    <w:next w:val="LOnormal"/>
     <w:qFormat/>
     <w:pPr>
       <w:keepNext w:val="true"/>
       <w:keepLines/>
+      <w:widowControl/>
+      <w:bidi w:val="0"/>
       <w:spacing w:lineRule="auto" w:line="240" w:before="280" w:after="80"/>
+      <w:jc w:val="left"/>
     </w:pPr>
     <w:rPr>
+      <w:rFonts w:ascii="Liberation Serif" w:hAnsi="Liberation Serif" w:eastAsia="Liberation Serif" w:cs="Liberation Serif"/>
       <w:b/>
+      <w:color w:val="auto"/>
+      <w:kern w:val="0"/>
       <w:sz w:val="28"/>
       <w:szCs w:val="28"/>
+      <w:lang w:val="en-US" w:eastAsia="zh-CN" w:bidi="hi-IN"/>
     </w:rPr>
   </w:style>
   <w:style w:type="paragraph" w:styleId="4">
     <w:name w:val="Heading 4"/>
-    <w:basedOn w:val="Normal1"/>
-    <w:next w:val="Normal1"/>
+    <w:next w:val="LOnormal"/>
     <w:qFormat/>
     <w:pPr>
       <w:keepNext w:val="true"/>
       <w:keepLines/>
+      <w:widowControl/>
+      <w:bidi w:val="0"/>
       <w:spacing w:lineRule="auto" w:line="240" w:before="240" w:after="40"/>
+      <w:jc w:val="left"/>
     </w:pPr>
     <w:rPr>
+      <w:rFonts w:ascii="Liberation Serif" w:hAnsi="Liberation Serif" w:eastAsia="Liberation Serif" w:cs="Liberation Serif"/>
       <w:b/>
+      <w:color w:val="auto"/>
+      <w:kern w:val="0"/>
       <w:sz w:val="24"/>
       <w:szCs w:val="24"/>
+      <w:lang w:val="en-US" w:eastAsia="zh-CN" w:bidi="hi-IN"/>
     </w:rPr>
   </w:style>
   <w:style w:type="paragraph" w:styleId="5">
     <w:name w:val="Heading 5"/>
-    <w:basedOn w:val="Normal1"/>
-    <w:next w:val="Normal1"/>
+    <w:next w:val="LOnormal"/>
     <w:qFormat/>
     <w:pPr>
       <w:keepNext w:val="true"/>
       <w:keepLines/>
+      <w:widowControl/>
+      <w:bidi w:val="0"/>
       <w:spacing w:lineRule="auto" w:line="240" w:before="220" w:after="40"/>
+      <w:jc w:val="left"/>
     </w:pPr>
     <w:rPr>
+      <w:rFonts w:ascii="Liberation Serif" w:hAnsi="Liberation Serif" w:eastAsia="Liberation Serif" w:cs="Liberation Serif"/>
       <w:b/>
+      <w:color w:val="auto"/>
+      <w:kern w:val="0"/>
       <w:sz w:val="22"/>
       <w:szCs w:val="22"/>
+      <w:lang w:val="en-US" w:eastAsia="zh-CN" w:bidi="hi-IN"/>
     </w:rPr>
   </w:style>
   <w:style w:type="paragraph" w:styleId="6">
     <w:name w:val="Heading 6"/>
-    <w:basedOn w:val="Normal1"/>
-    <w:next w:val="Normal1"/>
+    <w:next w:val="LOnormal"/>
     <w:qFormat/>
     <w:pPr>
       <w:keepNext w:val="true"/>
       <w:keepLines/>
+      <w:widowControl/>
+      <w:bidi w:val="0"/>
       <w:spacing w:lineRule="auto" w:line="240" w:before="200" w:after="40"/>
+      <w:jc w:val="left"/>
     </w:pPr>
     <w:rPr>
+      <w:rFonts w:ascii="Liberation Serif" w:hAnsi="Liberation Serif" w:eastAsia="Liberation Serif" w:cs="Liberation Serif"/>
       <w:b/>
+      <w:color w:val="auto"/>
+      <w:kern w:val="0"/>
       <w:sz w:val="20"/>
       <w:szCs w:val="20"/>
+      <w:lang w:val="en-US" w:eastAsia="zh-CN" w:bidi="hi-IN"/>
     </w:rPr>
   </w:style>
   <w:style w:type="character" w:styleId="ListLabel1">
@@ -5548,6 +5631,576 @@
       <w:color w:val="000080"/>
       <w:u w:val="single"/>
       <w:lang w:val="zxx" w:eastAsia="zxx" w:bidi="zxx"/>
+    </w:rPr>
+  </w:style>
+  <w:style w:type="character" w:styleId="ListLabel2">
+    <w:name w:val="ListLabel 2"/>
+    <w:qFormat/>
+    <w:rPr>
+      <w:rFonts w:cs="OpenSymbol"/>
+    </w:rPr>
+  </w:style>
+  <w:style w:type="character" w:styleId="ListLabel3">
+    <w:name w:val="ListLabel 3"/>
+    <w:qFormat/>
+    <w:rPr>
+      <w:rFonts w:cs="OpenSymbol"/>
+    </w:rPr>
+  </w:style>
+  <w:style w:type="character" w:styleId="ListLabel4">
+    <w:name w:val="ListLabel 4"/>
+    <w:qFormat/>
+    <w:rPr>
+      <w:rFonts w:cs="Wingdings"/>
+    </w:rPr>
+  </w:style>
+  <w:style w:type="character" w:styleId="ListLabel5">
+    <w:name w:val="ListLabel 5"/>
+    <w:qFormat/>
+    <w:rPr>
+      <w:rFonts w:cs="OpenSymbol"/>
+    </w:rPr>
+  </w:style>
+  <w:style w:type="character" w:styleId="ListLabel6">
+    <w:name w:val="ListLabel 6"/>
+    <w:qFormat/>
+    <w:rPr>
+      <w:rFonts w:cs="OpenSymbol"/>
+    </w:rPr>
+  </w:style>
+  <w:style w:type="character" w:styleId="ListLabel7">
+    <w:name w:val="ListLabel 7"/>
+    <w:qFormat/>
+    <w:rPr>
+      <w:rFonts w:cs="Wingdings"/>
+    </w:rPr>
+  </w:style>
+  <w:style w:type="character" w:styleId="ListLabel8">
+    <w:name w:val="ListLabel 8"/>
+    <w:qFormat/>
+    <w:rPr>
+      <w:rFonts w:cs="OpenSymbol"/>
+    </w:rPr>
+  </w:style>
+  <w:style w:type="character" w:styleId="ListLabel9">
+    <w:name w:val="ListLabel 9"/>
+    <w:qFormat/>
+    <w:rPr>
+      <w:rFonts w:cs="OpenSymbol"/>
+    </w:rPr>
+  </w:style>
+  <w:style w:type="character" w:styleId="ListLabel10">
+    <w:name w:val="ListLabel 10"/>
+    <w:qFormat/>
+    <w:rPr>
+      <w:rFonts w:cs="OpenSymbol"/>
+    </w:rPr>
+  </w:style>
+  <w:style w:type="character" w:styleId="ListLabel11">
+    <w:name w:val="ListLabel 11"/>
+    <w:qFormat/>
+    <w:rPr>
+      <w:rFonts w:cs="OpenSymbol"/>
+    </w:rPr>
+  </w:style>
+  <w:style w:type="character" w:styleId="ListLabel12">
+    <w:name w:val="ListLabel 12"/>
+    <w:qFormat/>
+    <w:rPr>
+      <w:rFonts w:cs="Wingdings"/>
+    </w:rPr>
+  </w:style>
+  <w:style w:type="character" w:styleId="ListLabel13">
+    <w:name w:val="ListLabel 13"/>
+    <w:qFormat/>
+    <w:rPr>
+      <w:rFonts w:cs="OpenSymbol"/>
+    </w:rPr>
+  </w:style>
+  <w:style w:type="character" w:styleId="ListLabel14">
+    <w:name w:val="ListLabel 14"/>
+    <w:qFormat/>
+    <w:rPr>
+      <w:rFonts w:cs="OpenSymbol"/>
+    </w:rPr>
+  </w:style>
+  <w:style w:type="character" w:styleId="ListLabel15">
+    <w:name w:val="ListLabel 15"/>
+    <w:qFormat/>
+    <w:rPr>
+      <w:rFonts w:cs="Wingdings"/>
+    </w:rPr>
+  </w:style>
+  <w:style w:type="character" w:styleId="ListLabel16">
+    <w:name w:val="ListLabel 16"/>
+    <w:qFormat/>
+    <w:rPr>
+      <w:rFonts w:cs="OpenSymbol"/>
+    </w:rPr>
+  </w:style>
+  <w:style w:type="character" w:styleId="ListLabel17">
+    <w:name w:val="ListLabel 17"/>
+    <w:qFormat/>
+    <w:rPr>
+      <w:rFonts w:cs="OpenSymbol"/>
+    </w:rPr>
+  </w:style>
+  <w:style w:type="character" w:styleId="ListLabel18">
+    <w:name w:val="ListLabel 18"/>
+    <w:qFormat/>
+    <w:rPr>
+      <w:rFonts w:cs="OpenSymbol"/>
+    </w:rPr>
+  </w:style>
+  <w:style w:type="character" w:styleId="ListLabel19">
+    <w:name w:val="ListLabel 19"/>
+    <w:qFormat/>
+    <w:rPr>
+      <w:rFonts w:cs="OpenSymbol"/>
+    </w:rPr>
+  </w:style>
+  <w:style w:type="character" w:styleId="ListLabel20">
+    <w:name w:val="ListLabel 20"/>
+    <w:qFormat/>
+    <w:rPr>
+      <w:rFonts w:cs="Wingdings"/>
+    </w:rPr>
+  </w:style>
+  <w:style w:type="character" w:styleId="ListLabel21">
+    <w:name w:val="ListLabel 21"/>
+    <w:qFormat/>
+    <w:rPr>
+      <w:rFonts w:cs="OpenSymbol"/>
+    </w:rPr>
+  </w:style>
+  <w:style w:type="character" w:styleId="ListLabel22">
+    <w:name w:val="ListLabel 22"/>
+    <w:qFormat/>
+    <w:rPr>
+      <w:rFonts w:cs="OpenSymbol"/>
+    </w:rPr>
+  </w:style>
+  <w:style w:type="character" w:styleId="ListLabel23">
+    <w:name w:val="ListLabel 23"/>
+    <w:qFormat/>
+    <w:rPr>
+      <w:rFonts w:cs="Wingdings"/>
+    </w:rPr>
+  </w:style>
+  <w:style w:type="character" w:styleId="ListLabel24">
+    <w:name w:val="ListLabel 24"/>
+    <w:qFormat/>
+    <w:rPr>
+      <w:rFonts w:cs="OpenSymbol"/>
+    </w:rPr>
+  </w:style>
+  <w:style w:type="character" w:styleId="ListLabel25">
+    <w:name w:val="ListLabel 25"/>
+    <w:qFormat/>
+    <w:rPr>
+      <w:rFonts w:cs="OpenSymbol"/>
+    </w:rPr>
+  </w:style>
+  <w:style w:type="character" w:styleId="ListLabel26">
+    <w:name w:val="ListLabel 26"/>
+    <w:qFormat/>
+    <w:rPr>
+      <w:rFonts w:ascii="Liberation Serif" w:hAnsi="Liberation Serif" w:cs="OpenSymbol"/>
+      <w:b w:val="false"/>
+      <w:sz w:val="24"/>
+    </w:rPr>
+  </w:style>
+  <w:style w:type="character" w:styleId="ListLabel27">
+    <w:name w:val="ListLabel 27"/>
+    <w:qFormat/>
+    <w:rPr>
+      <w:rFonts w:cs="OpenSymbol"/>
+    </w:rPr>
+  </w:style>
+  <w:style w:type="character" w:styleId="ListLabel28">
+    <w:name w:val="ListLabel 28"/>
+    <w:qFormat/>
+    <w:rPr>
+      <w:rFonts w:cs="Wingdings"/>
+    </w:rPr>
+  </w:style>
+  <w:style w:type="character" w:styleId="ListLabel29">
+    <w:name w:val="ListLabel 29"/>
+    <w:qFormat/>
+    <w:rPr>
+      <w:rFonts w:cs="OpenSymbol"/>
+    </w:rPr>
+  </w:style>
+  <w:style w:type="character" w:styleId="ListLabel30">
+    <w:name w:val="ListLabel 30"/>
+    <w:qFormat/>
+    <w:rPr>
+      <w:rFonts w:cs="OpenSymbol"/>
+    </w:rPr>
+  </w:style>
+  <w:style w:type="character" w:styleId="ListLabel31">
+    <w:name w:val="ListLabel 31"/>
+    <w:qFormat/>
+    <w:rPr>
+      <w:rFonts w:cs="Wingdings"/>
+    </w:rPr>
+  </w:style>
+  <w:style w:type="character" w:styleId="ListLabel32">
+    <w:name w:val="ListLabel 32"/>
+    <w:qFormat/>
+    <w:rPr>
+      <w:rFonts w:cs="OpenSymbol"/>
+    </w:rPr>
+  </w:style>
+  <w:style w:type="character" w:styleId="ListLabel33">
+    <w:name w:val="ListLabel 33"/>
+    <w:qFormat/>
+    <w:rPr>
+      <w:rFonts w:cs="OpenSymbol"/>
+    </w:rPr>
+  </w:style>
+  <w:style w:type="character" w:styleId="ListLabel34">
+    <w:name w:val="ListLabel 34"/>
+    <w:qFormat/>
+    <w:rPr>
+      <w:rFonts w:cs="OpenSymbol"/>
+    </w:rPr>
+  </w:style>
+  <w:style w:type="character" w:styleId="ListLabel35">
+    <w:name w:val="ListLabel 35"/>
+    <w:qFormat/>
+    <w:rPr>
+      <w:rFonts w:cs="OpenSymbol"/>
+    </w:rPr>
+  </w:style>
+  <w:style w:type="character" w:styleId="ListLabel36">
+    <w:name w:val="ListLabel 36"/>
+    <w:qFormat/>
+    <w:rPr>
+      <w:rFonts w:cs="Wingdings"/>
+    </w:rPr>
+  </w:style>
+  <w:style w:type="character" w:styleId="ListLabel37">
+    <w:name w:val="ListLabel 37"/>
+    <w:qFormat/>
+    <w:rPr>
+      <w:rFonts w:cs="OpenSymbol"/>
+    </w:rPr>
+  </w:style>
+  <w:style w:type="character" w:styleId="ListLabel38">
+    <w:name w:val="ListLabel 38"/>
+    <w:qFormat/>
+    <w:rPr>
+      <w:rFonts w:cs="OpenSymbol"/>
+    </w:rPr>
+  </w:style>
+  <w:style w:type="character" w:styleId="ListLabel39">
+    <w:name w:val="ListLabel 39"/>
+    <w:qFormat/>
+    <w:rPr>
+      <w:rFonts w:cs="Wingdings"/>
+    </w:rPr>
+  </w:style>
+  <w:style w:type="character" w:styleId="ListLabel40">
+    <w:name w:val="ListLabel 40"/>
+    <w:qFormat/>
+    <w:rPr>
+      <w:rFonts w:cs="OpenSymbol"/>
+    </w:rPr>
+  </w:style>
+  <w:style w:type="character" w:styleId="ListLabel41">
+    <w:name w:val="ListLabel 41"/>
+    <w:qFormat/>
+    <w:rPr>
+      <w:rFonts w:cs="OpenSymbol"/>
+    </w:rPr>
+  </w:style>
+  <w:style w:type="character" w:styleId="ListLabel42">
+    <w:name w:val="ListLabel 42"/>
+    <w:qFormat/>
+    <w:rPr>
+      <w:rFonts w:cs="OpenSymbol"/>
+    </w:rPr>
+  </w:style>
+  <w:style w:type="character" w:styleId="ListLabel43">
+    <w:name w:val="ListLabel 43"/>
+    <w:qFormat/>
+    <w:rPr>
+      <w:rFonts w:cs="OpenSymbol"/>
+    </w:rPr>
+  </w:style>
+  <w:style w:type="character" w:styleId="ListLabel44">
+    <w:name w:val="ListLabel 44"/>
+    <w:qFormat/>
+    <w:rPr>
+      <w:rFonts w:cs="Wingdings"/>
+    </w:rPr>
+  </w:style>
+  <w:style w:type="character" w:styleId="ListLabel45">
+    <w:name w:val="ListLabel 45"/>
+    <w:qFormat/>
+    <w:rPr>
+      <w:rFonts w:cs="OpenSymbol"/>
+    </w:rPr>
+  </w:style>
+  <w:style w:type="character" w:styleId="ListLabel46">
+    <w:name w:val="ListLabel 46"/>
+    <w:qFormat/>
+    <w:rPr>
+      <w:rFonts w:cs="OpenSymbol"/>
+    </w:rPr>
+  </w:style>
+  <w:style w:type="character" w:styleId="ListLabel47">
+    <w:name w:val="ListLabel 47"/>
+    <w:qFormat/>
+    <w:rPr>
+      <w:rFonts w:cs="Wingdings"/>
+    </w:rPr>
+  </w:style>
+  <w:style w:type="character" w:styleId="ListLabel48">
+    <w:name w:val="ListLabel 48"/>
+    <w:qFormat/>
+    <w:rPr>
+      <w:rFonts w:cs="OpenSymbol"/>
+    </w:rPr>
+  </w:style>
+  <w:style w:type="character" w:styleId="ListLabel49">
+    <w:name w:val="ListLabel 49"/>
+    <w:qFormat/>
+    <w:rPr>
+      <w:rFonts w:cs="OpenSymbol"/>
+    </w:rPr>
+  </w:style>
+  <w:style w:type="character" w:styleId="ListLabel50">
+    <w:name w:val="ListLabel 50"/>
+    <w:qFormat/>
+    <w:rPr>
+      <w:rFonts w:cs="OpenSymbol"/>
+    </w:rPr>
+  </w:style>
+  <w:style w:type="character" w:styleId="ListLabel51">
+    <w:name w:val="ListLabel 51"/>
+    <w:qFormat/>
+    <w:rPr>
+      <w:rFonts w:cs="OpenSymbol"/>
+    </w:rPr>
+  </w:style>
+  <w:style w:type="character" w:styleId="ListLabel52">
+    <w:name w:val="ListLabel 52"/>
+    <w:qFormat/>
+    <w:rPr>
+      <w:rFonts w:cs="Wingdings"/>
+    </w:rPr>
+  </w:style>
+  <w:style w:type="character" w:styleId="ListLabel53">
+    <w:name w:val="ListLabel 53"/>
+    <w:qFormat/>
+    <w:rPr>
+      <w:rFonts w:cs="OpenSymbol"/>
+    </w:rPr>
+  </w:style>
+  <w:style w:type="character" w:styleId="ListLabel54">
+    <w:name w:val="ListLabel 54"/>
+    <w:qFormat/>
+    <w:rPr>
+      <w:rFonts w:cs="OpenSymbol"/>
+    </w:rPr>
+  </w:style>
+  <w:style w:type="character" w:styleId="ListLabel55">
+    <w:name w:val="ListLabel 55"/>
+    <w:qFormat/>
+    <w:rPr>
+      <w:rFonts w:cs="Wingdings"/>
+    </w:rPr>
+  </w:style>
+  <w:style w:type="character" w:styleId="ListLabel56">
+    <w:name w:val="ListLabel 56"/>
+    <w:qFormat/>
+    <w:rPr>
+      <w:rFonts w:cs="OpenSymbol"/>
+    </w:rPr>
+  </w:style>
+  <w:style w:type="character" w:styleId="ListLabel57">
+    <w:name w:val="ListLabel 57"/>
+    <w:qFormat/>
+    <w:rPr>
+      <w:rFonts w:cs="OpenSymbol"/>
+    </w:rPr>
+  </w:style>
+  <w:style w:type="character" w:styleId="ListLabel58">
+    <w:name w:val="ListLabel 58"/>
+    <w:qFormat/>
+    <w:rPr>
+      <w:rFonts w:cs="OpenSymbol"/>
+    </w:rPr>
+  </w:style>
+  <w:style w:type="character" w:styleId="ListLabel59">
+    <w:name w:val="ListLabel 59"/>
+    <w:qFormat/>
+    <w:rPr>
+      <w:rFonts w:cs="OpenSymbol"/>
+    </w:rPr>
+  </w:style>
+  <w:style w:type="character" w:styleId="ListLabel60">
+    <w:name w:val="ListLabel 60"/>
+    <w:qFormat/>
+    <w:rPr>
+      <w:rFonts w:cs="Wingdings"/>
+    </w:rPr>
+  </w:style>
+  <w:style w:type="character" w:styleId="ListLabel61">
+    <w:name w:val="ListLabel 61"/>
+    <w:qFormat/>
+    <w:rPr>
+      <w:rFonts w:cs="OpenSymbol"/>
+    </w:rPr>
+  </w:style>
+  <w:style w:type="character" w:styleId="ListLabel62">
+    <w:name w:val="ListLabel 62"/>
+    <w:qFormat/>
+    <w:rPr>
+      <w:rFonts w:cs="OpenSymbol"/>
+    </w:rPr>
+  </w:style>
+  <w:style w:type="character" w:styleId="ListLabel63">
+    <w:name w:val="ListLabel 63"/>
+    <w:qFormat/>
+    <w:rPr>
+      <w:rFonts w:cs="Wingdings"/>
+    </w:rPr>
+  </w:style>
+  <w:style w:type="character" w:styleId="ListLabel64">
+    <w:name w:val="ListLabel 64"/>
+    <w:qFormat/>
+    <w:rPr>
+      <w:rFonts w:cs="OpenSymbol"/>
+    </w:rPr>
+  </w:style>
+  <w:style w:type="character" w:styleId="ListLabel65">
+    <w:name w:val="ListLabel 65"/>
+    <w:qFormat/>
+    <w:rPr>
+      <w:rFonts w:cs="OpenSymbol"/>
+    </w:rPr>
+  </w:style>
+  <w:style w:type="character" w:styleId="ListLabel66">
+    <w:name w:val="ListLabel 66"/>
+    <w:qFormat/>
+    <w:rPr>
+      <w:rFonts w:cs="OpenSymbol"/>
+    </w:rPr>
+  </w:style>
+  <w:style w:type="character" w:styleId="ListLabel67">
+    <w:name w:val="ListLabel 67"/>
+    <w:qFormat/>
+    <w:rPr>
+      <w:rFonts w:cs="OpenSymbol"/>
+    </w:rPr>
+  </w:style>
+  <w:style w:type="character" w:styleId="ListLabel68">
+    <w:name w:val="ListLabel 68"/>
+    <w:qFormat/>
+    <w:rPr>
+      <w:rFonts w:cs="Wingdings"/>
+    </w:rPr>
+  </w:style>
+  <w:style w:type="character" w:styleId="ListLabel69">
+    <w:name w:val="ListLabel 69"/>
+    <w:qFormat/>
+    <w:rPr>
+      <w:rFonts w:cs="OpenSymbol"/>
+    </w:rPr>
+  </w:style>
+  <w:style w:type="character" w:styleId="ListLabel70">
+    <w:name w:val="ListLabel 70"/>
+    <w:qFormat/>
+    <w:rPr>
+      <w:rFonts w:cs="OpenSymbol"/>
+    </w:rPr>
+  </w:style>
+  <w:style w:type="character" w:styleId="ListLabel71">
+    <w:name w:val="ListLabel 71"/>
+    <w:qFormat/>
+    <w:rPr>
+      <w:rFonts w:cs="Wingdings"/>
+    </w:rPr>
+  </w:style>
+  <w:style w:type="character" w:styleId="ListLabel72">
+    <w:name w:val="ListLabel 72"/>
+    <w:qFormat/>
+    <w:rPr>
+      <w:rFonts w:cs="OpenSymbol"/>
+    </w:rPr>
+  </w:style>
+  <w:style w:type="character" w:styleId="ListLabel73">
+    <w:name w:val="ListLabel 73"/>
+    <w:qFormat/>
+    <w:rPr>
+      <w:rFonts w:cs="OpenSymbol"/>
+    </w:rPr>
+  </w:style>
+  <w:style w:type="character" w:styleId="ListLabel74">
+    <w:name w:val="ListLabel 74"/>
+    <w:qFormat/>
+    <w:rPr>
+      <w:rFonts w:cs="OpenSymbol"/>
+    </w:rPr>
+  </w:style>
+  <w:style w:type="character" w:styleId="ListLabel75">
+    <w:name w:val="ListLabel 75"/>
+    <w:qFormat/>
+    <w:rPr>
+      <w:rFonts w:cs="OpenSymbol"/>
+    </w:rPr>
+  </w:style>
+  <w:style w:type="character" w:styleId="ListLabel76">
+    <w:name w:val="ListLabel 76"/>
+    <w:qFormat/>
+    <w:rPr>
+      <w:rFonts w:cs="Wingdings"/>
+    </w:rPr>
+  </w:style>
+  <w:style w:type="character" w:styleId="ListLabel77">
+    <w:name w:val="ListLabel 77"/>
+    <w:qFormat/>
+    <w:rPr>
+      <w:rFonts w:cs="OpenSymbol"/>
+    </w:rPr>
+  </w:style>
+  <w:style w:type="character" w:styleId="ListLabel78">
+    <w:name w:val="ListLabel 78"/>
+    <w:qFormat/>
+    <w:rPr>
+      <w:rFonts w:cs="OpenSymbol"/>
+    </w:rPr>
+  </w:style>
+  <w:style w:type="character" w:styleId="ListLabel79">
+    <w:name w:val="ListLabel 79"/>
+    <w:qFormat/>
+    <w:rPr>
+      <w:rFonts w:cs="Wingdings"/>
+    </w:rPr>
+  </w:style>
+  <w:style w:type="character" w:styleId="ListLabel80">
+    <w:name w:val="ListLabel 80"/>
+    <w:qFormat/>
+    <w:rPr>
+      <w:rFonts w:cs="OpenSymbol"/>
+    </w:rPr>
+  </w:style>
+  <w:style w:type="character" w:styleId="ListLabel81">
+    <w:name w:val="ListLabel 81"/>
+    <w:qFormat/>
+    <w:rPr>
+      <w:rFonts w:cs="OpenSymbol"/>
+    </w:rPr>
+  </w:style>
+  <w:style w:type="character" w:styleId="ListLabel82">
+    <w:name w:val="ListLabel 82"/>
+    <w:qFormat/>
+    <w:rPr>
+      <w:color w:val="1155CC"/>
+      <w:u w:val="single"/>
     </w:rPr>
   </w:style>
   <w:style w:type="paragraph" w:styleId="Style9">
@@ -5608,7 +6261,7 @@
       <w:rFonts w:cs="Arial"/>
     </w:rPr>
   </w:style>
-  <w:style w:type="paragraph" w:styleId="Normal1" w:default="1">
+  <w:style w:type="paragraph" w:styleId="LOnormal" w:default="1">
     <w:name w:val="LO-normal"/>
     <w:qFormat/>
     <w:pPr>
@@ -5627,8 +6280,8 @@
   </w:style>
   <w:style w:type="paragraph" w:styleId="Style14">
     <w:name w:val="Title"/>
-    <w:basedOn w:val="Normal1"/>
-    <w:next w:val="Normal1"/>
+    <w:basedOn w:val="LOnormal"/>
+    <w:next w:val="LOnormal"/>
     <w:qFormat/>
     <w:pPr>
       <w:keepNext w:val="true"/>
@@ -5643,8 +6296,8 @@
   </w:style>
   <w:style w:type="paragraph" w:styleId="Style15">
     <w:name w:val="Subtitle"/>
-    <w:basedOn w:val="Normal1"/>
-    <w:next w:val="Normal1"/>
+    <w:basedOn w:val="LOnormal"/>
+    <w:next w:val="LOnormal"/>
     <w:qFormat/>
     <w:pPr>
       <w:keepNext w:val="true"/>

</xml_diff>

<commit_message>
fixed typo and edited .docx
</commit_message>
<xml_diff>
--- a/Тест-анкета (Angular. SAF).docx
+++ b/Тест-анкета (Angular. SAF).docx
@@ -920,7 +920,7 @@
       </w:pPr>
       <w:r>
         <w:rPr>
-          <w:shd w:fill="6AA84F" w:val="clear"/>
+          <w:highlight w:val="darkGreen"/>
         </w:rPr>
         <w:t>выполню  (обязательно к выполнению)</w:t>
       </w:r>
@@ -1574,8 +1574,16 @@
         </w:rPr>
       </w:pPr>
       <w:r>
-        <w:rPr/>
-        <w:t>выполню (отправлю коммит в git)</w:t>
+        <w:rPr>
+          <w:highlight w:val="darkGreen"/>
+        </w:rPr>
+        <w:t>в</w:t>
+      </w:r>
+      <w:r>
+        <w:rPr>
+          <w:highlight w:val="darkGreen"/>
+        </w:rPr>
+        <w:t>ыполню (отправлю коммит в git)</w:t>
       </w:r>
     </w:p>
     <w:p>
@@ -1728,7 +1736,9 @@
         </w:rPr>
       </w:pPr>
       <w:r>
-        <w:rPr/>
+        <w:rPr>
+          <w:highlight w:val="darkGreen"/>
+        </w:rPr>
         <w:t>могу освоить</w:t>
       </w:r>
     </w:p>
@@ -1794,7 +1804,9 @@
         </w:rPr>
       </w:pPr>
       <w:r>
-        <w:rPr/>
+        <w:rPr>
+          <w:highlight w:val="darkGreen"/>
+        </w:rPr>
         <w:t>выполню (отправлю коммит в git)</w:t>
       </w:r>
     </w:p>
@@ -1926,7 +1938,9 @@
         </w:rPr>
       </w:pPr>
       <w:r>
-        <w:rPr/>
+        <w:rPr>
+          <w:highlight w:val="darkGreen"/>
+        </w:rPr>
         <w:t>знаю, могу</w:t>
       </w:r>
     </w:p>
@@ -2058,7 +2072,9 @@
         </w:rPr>
       </w:pPr>
       <w:r>
-        <w:rPr/>
+        <w:rPr>
+          <w:highlight w:val="darkGreen"/>
+        </w:rPr>
         <w:t>могу освоить</w:t>
       </w:r>
     </w:p>
@@ -2243,10 +2259,14 @@
         </w:numPr>
         <w:spacing w:lineRule="auto" w:line="276" w:before="0" w:afterAutospacing="0" w:after="0"/>
         <w:ind w:left="1080" w:hanging="360"/>
-        <w:rPr/>
-      </w:pPr>
-      <w:r>
-        <w:rPr/>
+        <w:rPr>
+          <w:highlight w:val="darkGreen"/>
+        </w:rPr>
+      </w:pPr>
+      <w:r>
+        <w:rPr>
+          <w:highlight w:val="darkGreen"/>
+        </w:rPr>
         <w:t>выполнить</w:t>
       </w:r>
     </w:p>
@@ -2398,10 +2418,14 @@
         </w:numPr>
         <w:spacing w:lineRule="auto" w:line="276" w:before="0" w:afterAutospacing="0" w:after="0"/>
         <w:ind w:left="1080" w:hanging="360"/>
-        <w:rPr/>
-      </w:pPr>
-      <w:r>
-        <w:rPr/>
+        <w:rPr>
+          <w:highlight w:val="darkGreen"/>
+        </w:rPr>
+      </w:pPr>
+      <w:r>
+        <w:rPr>
+          <w:highlight w:val="darkGreen"/>
+        </w:rPr>
         <w:t>выполню (отправлю коммит в git)</w:t>
       </w:r>
     </w:p>
@@ -2535,10 +2559,14 @@
         </w:numPr>
         <w:spacing w:lineRule="auto" w:line="276" w:before="0" w:afterAutospacing="0" w:after="0"/>
         <w:ind w:left="1080" w:hanging="360"/>
-        <w:rPr/>
-      </w:pPr>
-      <w:r>
-        <w:rPr/>
+        <w:rPr>
+          <w:highlight w:val="darkGreen"/>
+        </w:rPr>
+      </w:pPr>
+      <w:r>
+        <w:rPr>
+          <w:highlight w:val="darkGreen"/>
+        </w:rPr>
         <w:t>выполню (отправлю коммит в git)</w:t>
       </w:r>
     </w:p>
@@ -2733,10 +2761,14 @@
         </w:numPr>
         <w:spacing w:lineRule="auto" w:line="276" w:before="0" w:afterAutospacing="0" w:after="0"/>
         <w:ind w:left="1080" w:hanging="360"/>
-        <w:rPr/>
-      </w:pPr>
-      <w:r>
-        <w:rPr/>
+        <w:rPr>
+          <w:highlight w:val="darkGreen"/>
+        </w:rPr>
+      </w:pPr>
+      <w:r>
+        <w:rPr>
+          <w:highlight w:val="darkGreen"/>
+        </w:rPr>
         <w:t>могу освоить</w:t>
       </w:r>
     </w:p>
@@ -2754,6 +2786,69 @@
       <w:r>
         <w:rPr/>
         <w:t>не могу выполнить</w:t>
+      </w:r>
+    </w:p>
+    <w:p>
+      <w:pPr>
+        <w:pStyle w:val="LOnormal"/>
+        <w:spacing w:lineRule="auto" w:line="276" w:before="0" w:afterAutospacing="0" w:after="0"/>
+        <w:ind w:left="1080" w:hanging="360"/>
+        <w:rPr/>
+      </w:pPr>
+      <w:r>
+        <w:rPr/>
+      </w:r>
+    </w:p>
+    <w:p>
+      <w:pPr>
+        <w:pStyle w:val="LOnormal"/>
+        <w:spacing w:lineRule="auto" w:line="276" w:before="0" w:afterAutospacing="0" w:after="0"/>
+        <w:ind w:left="1080" w:hanging="360"/>
+        <w:jc w:val="left"/>
+        <w:rPr>
+          <w:lang w:val="ru-RU"/>
+        </w:rPr>
+      </w:pPr>
+      <w:r>
+        <w:rPr>
+          <w:lang w:val="ru-RU"/>
+        </w:rPr>
+        <w:t xml:space="preserve">Могу освоить из за того что с </w:t>
+      </w:r>
+      <w:r>
+        <w:rPr>
+          <w:lang w:val="en-US"/>
+        </w:rPr>
+        <w:t xml:space="preserve">MySQL  </w:t>
+      </w:r>
+      <w:r>
+        <w:rPr>
+          <w:lang w:val="ru-RU"/>
+        </w:rPr>
+        <w:t xml:space="preserve">мало опыта, с </w:t>
+      </w:r>
+      <w:r>
+        <w:rPr>
+          <w:lang w:val="en-US"/>
+        </w:rPr>
+        <w:t xml:space="preserve">MongoDB </w:t>
+      </w:r>
+      <w:r>
+        <w:rPr>
+          <w:lang w:val="ru-RU"/>
+        </w:rPr>
+        <w:t>имею опыт реализации данного метода.</w:t>
+      </w:r>
+    </w:p>
+    <w:p>
+      <w:pPr>
+        <w:pStyle w:val="LOnormal"/>
+        <w:spacing w:lineRule="auto" w:line="276" w:before="0" w:afterAutospacing="0" w:after="0"/>
+        <w:ind w:left="1080" w:hanging="360"/>
+        <w:rPr/>
+      </w:pPr>
+      <w:r>
+        <w:rPr/>
       </w:r>
     </w:p>
     <w:p>
@@ -2813,7 +2908,9 @@
         </w:numPr>
         <w:spacing w:lineRule="auto" w:line="276" w:before="0" w:afterAutospacing="0" w:after="0"/>
         <w:ind w:left="1080" w:hanging="360"/>
-        <w:rPr/>
+        <w:rPr>
+          <w:highlight w:val="darkGreen"/>
+        </w:rPr>
       </w:pPr>
       <w:r>
         <w:rPr/>
@@ -3051,10 +3148,14 @@
         <w:spacing w:lineRule="auto" w:line="276" w:before="0" w:afterAutospacing="0" w:after="0"/>
         <w:ind w:left="1080" w:right="0" w:hanging="360"/>
         <w:jc w:val="left"/>
-        <w:rPr/>
-      </w:pPr>
-      <w:r>
-        <w:rPr/>
+        <w:rPr>
+          <w:highlight w:val="darkGreen"/>
+        </w:rPr>
+      </w:pPr>
+      <w:r>
+        <w:rPr>
+          <w:highlight w:val="darkGreen"/>
+        </w:rPr>
         <w:t>могу освоить</w:t>
       </w:r>
     </w:p>
@@ -3208,10 +3309,14 @@
         <w:spacing w:lineRule="auto" w:line="276" w:before="0" w:afterAutospacing="0" w:after="0"/>
         <w:ind w:left="1080" w:right="0" w:hanging="360"/>
         <w:jc w:val="left"/>
-        <w:rPr/>
-      </w:pPr>
-      <w:r>
-        <w:rPr/>
+        <w:rPr>
+          <w:highlight w:val="darkGreen"/>
+        </w:rPr>
+      </w:pPr>
+      <w:r>
+        <w:rPr>
+          <w:highlight w:val="darkGreen"/>
+        </w:rPr>
         <w:t>могу освоить</w:t>
       </w:r>
     </w:p>
@@ -3389,10 +3494,14 @@
         <w:spacing w:lineRule="auto" w:line="276" w:before="0" w:afterAutospacing="0" w:after="0"/>
         <w:ind w:left="1080" w:right="0" w:hanging="360"/>
         <w:jc w:val="left"/>
-        <w:rPr/>
-      </w:pPr>
-      <w:r>
-        <w:rPr/>
+        <w:rPr>
+          <w:highlight w:val="darkGreen"/>
+        </w:rPr>
+      </w:pPr>
+      <w:r>
+        <w:rPr>
+          <w:highlight w:val="darkGreen"/>
+        </w:rPr>
         <w:t>могу освоить</w:t>
       </w:r>
     </w:p>
@@ -3526,10 +3635,14 @@
         <w:spacing w:lineRule="auto" w:line="276" w:before="0" w:afterAutospacing="0" w:after="0"/>
         <w:ind w:left="1080" w:right="0" w:hanging="360"/>
         <w:jc w:val="left"/>
-        <w:rPr/>
-      </w:pPr>
-      <w:r>
-        <w:rPr/>
+        <w:rPr>
+          <w:highlight w:val="darkGreen"/>
+        </w:rPr>
+      </w:pPr>
+      <w:r>
+        <w:rPr>
+          <w:highlight w:val="darkGreen"/>
+        </w:rPr>
         <w:t>могу освоить</w:t>
       </w:r>
     </w:p>
@@ -6197,6 +6310,1146 @@
   </w:style>
   <w:style w:type="character" w:styleId="ListLabel82">
     <w:name w:val="ListLabel 82"/>
+    <w:qFormat/>
+    <w:rPr>
+      <w:color w:val="1155CC"/>
+      <w:u w:val="single"/>
+    </w:rPr>
+  </w:style>
+  <w:style w:type="character" w:styleId="ListLabel83">
+    <w:name w:val="ListLabel 83"/>
+    <w:qFormat/>
+    <w:rPr>
+      <w:rFonts w:cs="OpenSymbol"/>
+    </w:rPr>
+  </w:style>
+  <w:style w:type="character" w:styleId="ListLabel84">
+    <w:name w:val="ListLabel 84"/>
+    <w:qFormat/>
+    <w:rPr>
+      <w:rFonts w:cs="OpenSymbol"/>
+    </w:rPr>
+  </w:style>
+  <w:style w:type="character" w:styleId="ListLabel85">
+    <w:name w:val="ListLabel 85"/>
+    <w:qFormat/>
+    <w:rPr>
+      <w:rFonts w:cs="Wingdings"/>
+    </w:rPr>
+  </w:style>
+  <w:style w:type="character" w:styleId="ListLabel86">
+    <w:name w:val="ListLabel 86"/>
+    <w:qFormat/>
+    <w:rPr>
+      <w:rFonts w:cs="OpenSymbol"/>
+    </w:rPr>
+  </w:style>
+  <w:style w:type="character" w:styleId="ListLabel87">
+    <w:name w:val="ListLabel 87"/>
+    <w:qFormat/>
+    <w:rPr>
+      <w:rFonts w:cs="OpenSymbol"/>
+    </w:rPr>
+  </w:style>
+  <w:style w:type="character" w:styleId="ListLabel88">
+    <w:name w:val="ListLabel 88"/>
+    <w:qFormat/>
+    <w:rPr>
+      <w:rFonts w:cs="Wingdings"/>
+    </w:rPr>
+  </w:style>
+  <w:style w:type="character" w:styleId="ListLabel89">
+    <w:name w:val="ListLabel 89"/>
+    <w:qFormat/>
+    <w:rPr>
+      <w:rFonts w:cs="OpenSymbol"/>
+    </w:rPr>
+  </w:style>
+  <w:style w:type="character" w:styleId="ListLabel90">
+    <w:name w:val="ListLabel 90"/>
+    <w:qFormat/>
+    <w:rPr>
+      <w:rFonts w:cs="OpenSymbol"/>
+    </w:rPr>
+  </w:style>
+  <w:style w:type="character" w:styleId="ListLabel91">
+    <w:name w:val="ListLabel 91"/>
+    <w:qFormat/>
+    <w:rPr>
+      <w:rFonts w:cs="OpenSymbol"/>
+    </w:rPr>
+  </w:style>
+  <w:style w:type="character" w:styleId="ListLabel92">
+    <w:name w:val="ListLabel 92"/>
+    <w:qFormat/>
+    <w:rPr>
+      <w:rFonts w:cs="OpenSymbol"/>
+    </w:rPr>
+  </w:style>
+  <w:style w:type="character" w:styleId="ListLabel93">
+    <w:name w:val="ListLabel 93"/>
+    <w:qFormat/>
+    <w:rPr>
+      <w:rFonts w:cs="Wingdings"/>
+    </w:rPr>
+  </w:style>
+  <w:style w:type="character" w:styleId="ListLabel94">
+    <w:name w:val="ListLabel 94"/>
+    <w:qFormat/>
+    <w:rPr>
+      <w:rFonts w:cs="OpenSymbol"/>
+    </w:rPr>
+  </w:style>
+  <w:style w:type="character" w:styleId="ListLabel95">
+    <w:name w:val="ListLabel 95"/>
+    <w:qFormat/>
+    <w:rPr>
+      <w:rFonts w:cs="OpenSymbol"/>
+    </w:rPr>
+  </w:style>
+  <w:style w:type="character" w:styleId="ListLabel96">
+    <w:name w:val="ListLabel 96"/>
+    <w:qFormat/>
+    <w:rPr>
+      <w:rFonts w:cs="Wingdings"/>
+    </w:rPr>
+  </w:style>
+  <w:style w:type="character" w:styleId="ListLabel97">
+    <w:name w:val="ListLabel 97"/>
+    <w:qFormat/>
+    <w:rPr>
+      <w:rFonts w:cs="OpenSymbol"/>
+    </w:rPr>
+  </w:style>
+  <w:style w:type="character" w:styleId="ListLabel98">
+    <w:name w:val="ListLabel 98"/>
+    <w:qFormat/>
+    <w:rPr>
+      <w:rFonts w:cs="OpenSymbol"/>
+    </w:rPr>
+  </w:style>
+  <w:style w:type="character" w:styleId="ListLabel99">
+    <w:name w:val="ListLabel 99"/>
+    <w:qFormat/>
+    <w:rPr>
+      <w:rFonts w:cs="OpenSymbol"/>
+    </w:rPr>
+  </w:style>
+  <w:style w:type="character" w:styleId="ListLabel100">
+    <w:name w:val="ListLabel 100"/>
+    <w:qFormat/>
+    <w:rPr>
+      <w:rFonts w:cs="OpenSymbol"/>
+    </w:rPr>
+  </w:style>
+  <w:style w:type="character" w:styleId="ListLabel101">
+    <w:name w:val="ListLabel 101"/>
+    <w:qFormat/>
+    <w:rPr>
+      <w:rFonts w:cs="Wingdings"/>
+    </w:rPr>
+  </w:style>
+  <w:style w:type="character" w:styleId="ListLabel102">
+    <w:name w:val="ListLabel 102"/>
+    <w:qFormat/>
+    <w:rPr>
+      <w:rFonts w:cs="OpenSymbol"/>
+    </w:rPr>
+  </w:style>
+  <w:style w:type="character" w:styleId="ListLabel103">
+    <w:name w:val="ListLabel 103"/>
+    <w:qFormat/>
+    <w:rPr>
+      <w:rFonts w:cs="OpenSymbol"/>
+    </w:rPr>
+  </w:style>
+  <w:style w:type="character" w:styleId="ListLabel104">
+    <w:name w:val="ListLabel 104"/>
+    <w:qFormat/>
+    <w:rPr>
+      <w:rFonts w:cs="Wingdings"/>
+    </w:rPr>
+  </w:style>
+  <w:style w:type="character" w:styleId="ListLabel105">
+    <w:name w:val="ListLabel 105"/>
+    <w:qFormat/>
+    <w:rPr>
+      <w:rFonts w:cs="OpenSymbol"/>
+    </w:rPr>
+  </w:style>
+  <w:style w:type="character" w:styleId="ListLabel106">
+    <w:name w:val="ListLabel 106"/>
+    <w:qFormat/>
+    <w:rPr>
+      <w:rFonts w:cs="OpenSymbol"/>
+    </w:rPr>
+  </w:style>
+  <w:style w:type="character" w:styleId="ListLabel107">
+    <w:name w:val="ListLabel 107"/>
+    <w:qFormat/>
+    <w:rPr>
+      <w:rFonts w:ascii="Liberation Serif" w:hAnsi="Liberation Serif" w:cs="OpenSymbol"/>
+      <w:b w:val="false"/>
+      <w:sz w:val="24"/>
+    </w:rPr>
+  </w:style>
+  <w:style w:type="character" w:styleId="ListLabel108">
+    <w:name w:val="ListLabel 108"/>
+    <w:qFormat/>
+    <w:rPr>
+      <w:rFonts w:cs="OpenSymbol"/>
+    </w:rPr>
+  </w:style>
+  <w:style w:type="character" w:styleId="ListLabel109">
+    <w:name w:val="ListLabel 109"/>
+    <w:qFormat/>
+    <w:rPr>
+      <w:rFonts w:cs="Wingdings"/>
+    </w:rPr>
+  </w:style>
+  <w:style w:type="character" w:styleId="ListLabel110">
+    <w:name w:val="ListLabel 110"/>
+    <w:qFormat/>
+    <w:rPr>
+      <w:rFonts w:cs="OpenSymbol"/>
+    </w:rPr>
+  </w:style>
+  <w:style w:type="character" w:styleId="ListLabel111">
+    <w:name w:val="ListLabel 111"/>
+    <w:qFormat/>
+    <w:rPr>
+      <w:rFonts w:cs="OpenSymbol"/>
+    </w:rPr>
+  </w:style>
+  <w:style w:type="character" w:styleId="ListLabel112">
+    <w:name w:val="ListLabel 112"/>
+    <w:qFormat/>
+    <w:rPr>
+      <w:rFonts w:cs="Wingdings"/>
+    </w:rPr>
+  </w:style>
+  <w:style w:type="character" w:styleId="ListLabel113">
+    <w:name w:val="ListLabel 113"/>
+    <w:qFormat/>
+    <w:rPr>
+      <w:rFonts w:cs="OpenSymbol"/>
+    </w:rPr>
+  </w:style>
+  <w:style w:type="character" w:styleId="ListLabel114">
+    <w:name w:val="ListLabel 114"/>
+    <w:qFormat/>
+    <w:rPr>
+      <w:rFonts w:cs="OpenSymbol"/>
+    </w:rPr>
+  </w:style>
+  <w:style w:type="character" w:styleId="ListLabel115">
+    <w:name w:val="ListLabel 115"/>
+    <w:qFormat/>
+    <w:rPr>
+      <w:rFonts w:cs="OpenSymbol"/>
+    </w:rPr>
+  </w:style>
+  <w:style w:type="character" w:styleId="ListLabel116">
+    <w:name w:val="ListLabel 116"/>
+    <w:qFormat/>
+    <w:rPr>
+      <w:rFonts w:cs="OpenSymbol"/>
+    </w:rPr>
+  </w:style>
+  <w:style w:type="character" w:styleId="ListLabel117">
+    <w:name w:val="ListLabel 117"/>
+    <w:qFormat/>
+    <w:rPr>
+      <w:rFonts w:cs="Wingdings"/>
+    </w:rPr>
+  </w:style>
+  <w:style w:type="character" w:styleId="ListLabel118">
+    <w:name w:val="ListLabel 118"/>
+    <w:qFormat/>
+    <w:rPr>
+      <w:rFonts w:cs="OpenSymbol"/>
+    </w:rPr>
+  </w:style>
+  <w:style w:type="character" w:styleId="ListLabel119">
+    <w:name w:val="ListLabel 119"/>
+    <w:qFormat/>
+    <w:rPr>
+      <w:rFonts w:cs="OpenSymbol"/>
+    </w:rPr>
+  </w:style>
+  <w:style w:type="character" w:styleId="ListLabel120">
+    <w:name w:val="ListLabel 120"/>
+    <w:qFormat/>
+    <w:rPr>
+      <w:rFonts w:cs="Wingdings"/>
+    </w:rPr>
+  </w:style>
+  <w:style w:type="character" w:styleId="ListLabel121">
+    <w:name w:val="ListLabel 121"/>
+    <w:qFormat/>
+    <w:rPr>
+      <w:rFonts w:cs="OpenSymbol"/>
+    </w:rPr>
+  </w:style>
+  <w:style w:type="character" w:styleId="ListLabel122">
+    <w:name w:val="ListLabel 122"/>
+    <w:qFormat/>
+    <w:rPr>
+      <w:rFonts w:cs="OpenSymbol"/>
+    </w:rPr>
+  </w:style>
+  <w:style w:type="character" w:styleId="ListLabel123">
+    <w:name w:val="ListLabel 123"/>
+    <w:qFormat/>
+    <w:rPr>
+      <w:rFonts w:cs="OpenSymbol"/>
+    </w:rPr>
+  </w:style>
+  <w:style w:type="character" w:styleId="ListLabel124">
+    <w:name w:val="ListLabel 124"/>
+    <w:qFormat/>
+    <w:rPr>
+      <w:rFonts w:cs="OpenSymbol"/>
+    </w:rPr>
+  </w:style>
+  <w:style w:type="character" w:styleId="ListLabel125">
+    <w:name w:val="ListLabel 125"/>
+    <w:qFormat/>
+    <w:rPr>
+      <w:rFonts w:cs="Wingdings"/>
+    </w:rPr>
+  </w:style>
+  <w:style w:type="character" w:styleId="ListLabel126">
+    <w:name w:val="ListLabel 126"/>
+    <w:qFormat/>
+    <w:rPr>
+      <w:rFonts w:cs="OpenSymbol"/>
+    </w:rPr>
+  </w:style>
+  <w:style w:type="character" w:styleId="ListLabel127">
+    <w:name w:val="ListLabel 127"/>
+    <w:qFormat/>
+    <w:rPr>
+      <w:rFonts w:cs="OpenSymbol"/>
+    </w:rPr>
+  </w:style>
+  <w:style w:type="character" w:styleId="ListLabel128">
+    <w:name w:val="ListLabel 128"/>
+    <w:qFormat/>
+    <w:rPr>
+      <w:rFonts w:cs="Wingdings"/>
+    </w:rPr>
+  </w:style>
+  <w:style w:type="character" w:styleId="ListLabel129">
+    <w:name w:val="ListLabel 129"/>
+    <w:qFormat/>
+    <w:rPr>
+      <w:rFonts w:cs="OpenSymbol"/>
+    </w:rPr>
+  </w:style>
+  <w:style w:type="character" w:styleId="ListLabel130">
+    <w:name w:val="ListLabel 130"/>
+    <w:qFormat/>
+    <w:rPr>
+      <w:rFonts w:cs="OpenSymbol"/>
+    </w:rPr>
+  </w:style>
+  <w:style w:type="character" w:styleId="ListLabel131">
+    <w:name w:val="ListLabel 131"/>
+    <w:qFormat/>
+    <w:rPr>
+      <w:rFonts w:cs="OpenSymbol"/>
+    </w:rPr>
+  </w:style>
+  <w:style w:type="character" w:styleId="ListLabel132">
+    <w:name w:val="ListLabel 132"/>
+    <w:qFormat/>
+    <w:rPr>
+      <w:rFonts w:cs="OpenSymbol"/>
+    </w:rPr>
+  </w:style>
+  <w:style w:type="character" w:styleId="ListLabel133">
+    <w:name w:val="ListLabel 133"/>
+    <w:qFormat/>
+    <w:rPr>
+      <w:rFonts w:cs="Wingdings"/>
+    </w:rPr>
+  </w:style>
+  <w:style w:type="character" w:styleId="ListLabel134">
+    <w:name w:val="ListLabel 134"/>
+    <w:qFormat/>
+    <w:rPr>
+      <w:rFonts w:cs="OpenSymbol"/>
+    </w:rPr>
+  </w:style>
+  <w:style w:type="character" w:styleId="ListLabel135">
+    <w:name w:val="ListLabel 135"/>
+    <w:qFormat/>
+    <w:rPr>
+      <w:rFonts w:cs="OpenSymbol"/>
+    </w:rPr>
+  </w:style>
+  <w:style w:type="character" w:styleId="ListLabel136">
+    <w:name w:val="ListLabel 136"/>
+    <w:qFormat/>
+    <w:rPr>
+      <w:rFonts w:cs="Wingdings"/>
+    </w:rPr>
+  </w:style>
+  <w:style w:type="character" w:styleId="ListLabel137">
+    <w:name w:val="ListLabel 137"/>
+    <w:qFormat/>
+    <w:rPr>
+      <w:rFonts w:cs="OpenSymbol"/>
+    </w:rPr>
+  </w:style>
+  <w:style w:type="character" w:styleId="ListLabel138">
+    <w:name w:val="ListLabel 138"/>
+    <w:qFormat/>
+    <w:rPr>
+      <w:rFonts w:cs="OpenSymbol"/>
+    </w:rPr>
+  </w:style>
+  <w:style w:type="character" w:styleId="ListLabel139">
+    <w:name w:val="ListLabel 139"/>
+    <w:qFormat/>
+    <w:rPr>
+      <w:rFonts w:cs="OpenSymbol"/>
+    </w:rPr>
+  </w:style>
+  <w:style w:type="character" w:styleId="ListLabel140">
+    <w:name w:val="ListLabel 140"/>
+    <w:qFormat/>
+    <w:rPr>
+      <w:rFonts w:cs="OpenSymbol"/>
+    </w:rPr>
+  </w:style>
+  <w:style w:type="character" w:styleId="ListLabel141">
+    <w:name w:val="ListLabel 141"/>
+    <w:qFormat/>
+    <w:rPr>
+      <w:rFonts w:cs="Wingdings"/>
+    </w:rPr>
+  </w:style>
+  <w:style w:type="character" w:styleId="ListLabel142">
+    <w:name w:val="ListLabel 142"/>
+    <w:qFormat/>
+    <w:rPr>
+      <w:rFonts w:cs="OpenSymbol"/>
+    </w:rPr>
+  </w:style>
+  <w:style w:type="character" w:styleId="ListLabel143">
+    <w:name w:val="ListLabel 143"/>
+    <w:qFormat/>
+    <w:rPr>
+      <w:rFonts w:cs="OpenSymbol"/>
+    </w:rPr>
+  </w:style>
+  <w:style w:type="character" w:styleId="ListLabel144">
+    <w:name w:val="ListLabel 144"/>
+    <w:qFormat/>
+    <w:rPr>
+      <w:rFonts w:cs="Wingdings"/>
+    </w:rPr>
+  </w:style>
+  <w:style w:type="character" w:styleId="ListLabel145">
+    <w:name w:val="ListLabel 145"/>
+    <w:qFormat/>
+    <w:rPr>
+      <w:rFonts w:cs="OpenSymbol"/>
+    </w:rPr>
+  </w:style>
+  <w:style w:type="character" w:styleId="ListLabel146">
+    <w:name w:val="ListLabel 146"/>
+    <w:qFormat/>
+    <w:rPr>
+      <w:rFonts w:cs="OpenSymbol"/>
+    </w:rPr>
+  </w:style>
+  <w:style w:type="character" w:styleId="ListLabel147">
+    <w:name w:val="ListLabel 147"/>
+    <w:qFormat/>
+    <w:rPr>
+      <w:rFonts w:cs="OpenSymbol"/>
+    </w:rPr>
+  </w:style>
+  <w:style w:type="character" w:styleId="ListLabel148">
+    <w:name w:val="ListLabel 148"/>
+    <w:qFormat/>
+    <w:rPr>
+      <w:rFonts w:cs="OpenSymbol"/>
+    </w:rPr>
+  </w:style>
+  <w:style w:type="character" w:styleId="ListLabel149">
+    <w:name w:val="ListLabel 149"/>
+    <w:qFormat/>
+    <w:rPr>
+      <w:rFonts w:cs="Wingdings"/>
+    </w:rPr>
+  </w:style>
+  <w:style w:type="character" w:styleId="ListLabel150">
+    <w:name w:val="ListLabel 150"/>
+    <w:qFormat/>
+    <w:rPr>
+      <w:rFonts w:cs="OpenSymbol"/>
+    </w:rPr>
+  </w:style>
+  <w:style w:type="character" w:styleId="ListLabel151">
+    <w:name w:val="ListLabel 151"/>
+    <w:qFormat/>
+    <w:rPr>
+      <w:rFonts w:cs="OpenSymbol"/>
+    </w:rPr>
+  </w:style>
+  <w:style w:type="character" w:styleId="ListLabel152">
+    <w:name w:val="ListLabel 152"/>
+    <w:qFormat/>
+    <w:rPr>
+      <w:rFonts w:cs="Wingdings"/>
+    </w:rPr>
+  </w:style>
+  <w:style w:type="character" w:styleId="ListLabel153">
+    <w:name w:val="ListLabel 153"/>
+    <w:qFormat/>
+    <w:rPr>
+      <w:rFonts w:cs="OpenSymbol"/>
+    </w:rPr>
+  </w:style>
+  <w:style w:type="character" w:styleId="ListLabel154">
+    <w:name w:val="ListLabel 154"/>
+    <w:qFormat/>
+    <w:rPr>
+      <w:rFonts w:cs="OpenSymbol"/>
+    </w:rPr>
+  </w:style>
+  <w:style w:type="character" w:styleId="ListLabel155">
+    <w:name w:val="ListLabel 155"/>
+    <w:qFormat/>
+    <w:rPr>
+      <w:rFonts w:cs="OpenSymbol"/>
+    </w:rPr>
+  </w:style>
+  <w:style w:type="character" w:styleId="ListLabel156">
+    <w:name w:val="ListLabel 156"/>
+    <w:qFormat/>
+    <w:rPr>
+      <w:rFonts w:cs="OpenSymbol"/>
+    </w:rPr>
+  </w:style>
+  <w:style w:type="character" w:styleId="ListLabel157">
+    <w:name w:val="ListLabel 157"/>
+    <w:qFormat/>
+    <w:rPr>
+      <w:rFonts w:cs="Wingdings"/>
+    </w:rPr>
+  </w:style>
+  <w:style w:type="character" w:styleId="ListLabel158">
+    <w:name w:val="ListLabel 158"/>
+    <w:qFormat/>
+    <w:rPr>
+      <w:rFonts w:cs="OpenSymbol"/>
+    </w:rPr>
+  </w:style>
+  <w:style w:type="character" w:styleId="ListLabel159">
+    <w:name w:val="ListLabel 159"/>
+    <w:qFormat/>
+    <w:rPr>
+      <w:rFonts w:cs="OpenSymbol"/>
+    </w:rPr>
+  </w:style>
+  <w:style w:type="character" w:styleId="ListLabel160">
+    <w:name w:val="ListLabel 160"/>
+    <w:qFormat/>
+    <w:rPr>
+      <w:rFonts w:cs="Wingdings"/>
+    </w:rPr>
+  </w:style>
+  <w:style w:type="character" w:styleId="ListLabel161">
+    <w:name w:val="ListLabel 161"/>
+    <w:qFormat/>
+    <w:rPr>
+      <w:rFonts w:cs="OpenSymbol"/>
+    </w:rPr>
+  </w:style>
+  <w:style w:type="character" w:styleId="ListLabel162">
+    <w:name w:val="ListLabel 162"/>
+    <w:qFormat/>
+    <w:rPr>
+      <w:rFonts w:cs="OpenSymbol"/>
+    </w:rPr>
+  </w:style>
+  <w:style w:type="character" w:styleId="ListLabel163">
+    <w:name w:val="ListLabel 163"/>
+    <w:qFormat/>
+    <w:rPr>
+      <w:color w:val="1155CC"/>
+      <w:u w:val="single"/>
+    </w:rPr>
+  </w:style>
+  <w:style w:type="character" w:styleId="ListLabel164">
+    <w:name w:val="ListLabel 164"/>
+    <w:qFormat/>
+    <w:rPr>
+      <w:rFonts w:cs="OpenSymbol"/>
+    </w:rPr>
+  </w:style>
+  <w:style w:type="character" w:styleId="ListLabel165">
+    <w:name w:val="ListLabel 165"/>
+    <w:qFormat/>
+    <w:rPr>
+      <w:rFonts w:cs="OpenSymbol"/>
+    </w:rPr>
+  </w:style>
+  <w:style w:type="character" w:styleId="ListLabel166">
+    <w:name w:val="ListLabel 166"/>
+    <w:qFormat/>
+    <w:rPr>
+      <w:rFonts w:cs="Wingdings"/>
+    </w:rPr>
+  </w:style>
+  <w:style w:type="character" w:styleId="ListLabel167">
+    <w:name w:val="ListLabel 167"/>
+    <w:qFormat/>
+    <w:rPr>
+      <w:rFonts w:cs="OpenSymbol"/>
+    </w:rPr>
+  </w:style>
+  <w:style w:type="character" w:styleId="ListLabel168">
+    <w:name w:val="ListLabel 168"/>
+    <w:qFormat/>
+    <w:rPr>
+      <w:rFonts w:cs="OpenSymbol"/>
+    </w:rPr>
+  </w:style>
+  <w:style w:type="character" w:styleId="ListLabel169">
+    <w:name w:val="ListLabel 169"/>
+    <w:qFormat/>
+    <w:rPr>
+      <w:rFonts w:cs="Wingdings"/>
+    </w:rPr>
+  </w:style>
+  <w:style w:type="character" w:styleId="ListLabel170">
+    <w:name w:val="ListLabel 170"/>
+    <w:qFormat/>
+    <w:rPr>
+      <w:rFonts w:cs="OpenSymbol"/>
+    </w:rPr>
+  </w:style>
+  <w:style w:type="character" w:styleId="ListLabel171">
+    <w:name w:val="ListLabel 171"/>
+    <w:qFormat/>
+    <w:rPr>
+      <w:rFonts w:cs="OpenSymbol"/>
+    </w:rPr>
+  </w:style>
+  <w:style w:type="character" w:styleId="ListLabel172">
+    <w:name w:val="ListLabel 172"/>
+    <w:qFormat/>
+    <w:rPr>
+      <w:rFonts w:cs="OpenSymbol"/>
+    </w:rPr>
+  </w:style>
+  <w:style w:type="character" w:styleId="ListLabel173">
+    <w:name w:val="ListLabel 173"/>
+    <w:qFormat/>
+    <w:rPr>
+      <w:rFonts w:cs="OpenSymbol"/>
+    </w:rPr>
+  </w:style>
+  <w:style w:type="character" w:styleId="ListLabel174">
+    <w:name w:val="ListLabel 174"/>
+    <w:qFormat/>
+    <w:rPr>
+      <w:rFonts w:cs="Wingdings"/>
+    </w:rPr>
+  </w:style>
+  <w:style w:type="character" w:styleId="ListLabel175">
+    <w:name w:val="ListLabel 175"/>
+    <w:qFormat/>
+    <w:rPr>
+      <w:rFonts w:cs="OpenSymbol"/>
+    </w:rPr>
+  </w:style>
+  <w:style w:type="character" w:styleId="ListLabel176">
+    <w:name w:val="ListLabel 176"/>
+    <w:qFormat/>
+    <w:rPr>
+      <w:rFonts w:cs="OpenSymbol"/>
+    </w:rPr>
+  </w:style>
+  <w:style w:type="character" w:styleId="ListLabel177">
+    <w:name w:val="ListLabel 177"/>
+    <w:qFormat/>
+    <w:rPr>
+      <w:rFonts w:cs="Wingdings"/>
+    </w:rPr>
+  </w:style>
+  <w:style w:type="character" w:styleId="ListLabel178">
+    <w:name w:val="ListLabel 178"/>
+    <w:qFormat/>
+    <w:rPr>
+      <w:rFonts w:cs="OpenSymbol"/>
+    </w:rPr>
+  </w:style>
+  <w:style w:type="character" w:styleId="ListLabel179">
+    <w:name w:val="ListLabel 179"/>
+    <w:qFormat/>
+    <w:rPr>
+      <w:rFonts w:cs="OpenSymbol"/>
+    </w:rPr>
+  </w:style>
+  <w:style w:type="character" w:styleId="ListLabel180">
+    <w:name w:val="ListLabel 180"/>
+    <w:qFormat/>
+    <w:rPr>
+      <w:rFonts w:cs="OpenSymbol"/>
+    </w:rPr>
+  </w:style>
+  <w:style w:type="character" w:styleId="ListLabel181">
+    <w:name w:val="ListLabel 181"/>
+    <w:qFormat/>
+    <w:rPr>
+      <w:rFonts w:cs="OpenSymbol"/>
+    </w:rPr>
+  </w:style>
+  <w:style w:type="character" w:styleId="ListLabel182">
+    <w:name w:val="ListLabel 182"/>
+    <w:qFormat/>
+    <w:rPr>
+      <w:rFonts w:cs="Wingdings"/>
+    </w:rPr>
+  </w:style>
+  <w:style w:type="character" w:styleId="ListLabel183">
+    <w:name w:val="ListLabel 183"/>
+    <w:qFormat/>
+    <w:rPr>
+      <w:rFonts w:cs="OpenSymbol"/>
+    </w:rPr>
+  </w:style>
+  <w:style w:type="character" w:styleId="ListLabel184">
+    <w:name w:val="ListLabel 184"/>
+    <w:qFormat/>
+    <w:rPr>
+      <w:rFonts w:cs="OpenSymbol"/>
+    </w:rPr>
+  </w:style>
+  <w:style w:type="character" w:styleId="ListLabel185">
+    <w:name w:val="ListLabel 185"/>
+    <w:qFormat/>
+    <w:rPr>
+      <w:rFonts w:cs="Wingdings"/>
+    </w:rPr>
+  </w:style>
+  <w:style w:type="character" w:styleId="ListLabel186">
+    <w:name w:val="ListLabel 186"/>
+    <w:qFormat/>
+    <w:rPr>
+      <w:rFonts w:cs="OpenSymbol"/>
+    </w:rPr>
+  </w:style>
+  <w:style w:type="character" w:styleId="ListLabel187">
+    <w:name w:val="ListLabel 187"/>
+    <w:qFormat/>
+    <w:rPr>
+      <w:rFonts w:cs="OpenSymbol"/>
+    </w:rPr>
+  </w:style>
+  <w:style w:type="character" w:styleId="ListLabel188">
+    <w:name w:val="ListLabel 188"/>
+    <w:qFormat/>
+    <w:rPr>
+      <w:rFonts w:ascii="Liberation Serif" w:hAnsi="Liberation Serif" w:cs="OpenSymbol"/>
+      <w:b w:val="false"/>
+      <w:sz w:val="24"/>
+    </w:rPr>
+  </w:style>
+  <w:style w:type="character" w:styleId="ListLabel189">
+    <w:name w:val="ListLabel 189"/>
+    <w:qFormat/>
+    <w:rPr>
+      <w:rFonts w:cs="OpenSymbol"/>
+    </w:rPr>
+  </w:style>
+  <w:style w:type="character" w:styleId="ListLabel190">
+    <w:name w:val="ListLabel 190"/>
+    <w:qFormat/>
+    <w:rPr>
+      <w:rFonts w:cs="Wingdings"/>
+    </w:rPr>
+  </w:style>
+  <w:style w:type="character" w:styleId="ListLabel191">
+    <w:name w:val="ListLabel 191"/>
+    <w:qFormat/>
+    <w:rPr>
+      <w:rFonts w:cs="OpenSymbol"/>
+    </w:rPr>
+  </w:style>
+  <w:style w:type="character" w:styleId="ListLabel192">
+    <w:name w:val="ListLabel 192"/>
+    <w:qFormat/>
+    <w:rPr>
+      <w:rFonts w:cs="OpenSymbol"/>
+    </w:rPr>
+  </w:style>
+  <w:style w:type="character" w:styleId="ListLabel193">
+    <w:name w:val="ListLabel 193"/>
+    <w:qFormat/>
+    <w:rPr>
+      <w:rFonts w:cs="Wingdings"/>
+    </w:rPr>
+  </w:style>
+  <w:style w:type="character" w:styleId="ListLabel194">
+    <w:name w:val="ListLabel 194"/>
+    <w:qFormat/>
+    <w:rPr>
+      <w:rFonts w:cs="OpenSymbol"/>
+    </w:rPr>
+  </w:style>
+  <w:style w:type="character" w:styleId="ListLabel195">
+    <w:name w:val="ListLabel 195"/>
+    <w:qFormat/>
+    <w:rPr>
+      <w:rFonts w:cs="OpenSymbol"/>
+    </w:rPr>
+  </w:style>
+  <w:style w:type="character" w:styleId="ListLabel196">
+    <w:name w:val="ListLabel 196"/>
+    <w:qFormat/>
+    <w:rPr>
+      <w:rFonts w:cs="OpenSymbol"/>
+    </w:rPr>
+  </w:style>
+  <w:style w:type="character" w:styleId="ListLabel197">
+    <w:name w:val="ListLabel 197"/>
+    <w:qFormat/>
+    <w:rPr>
+      <w:rFonts w:cs="OpenSymbol"/>
+    </w:rPr>
+  </w:style>
+  <w:style w:type="character" w:styleId="ListLabel198">
+    <w:name w:val="ListLabel 198"/>
+    <w:qFormat/>
+    <w:rPr>
+      <w:rFonts w:cs="Wingdings"/>
+    </w:rPr>
+  </w:style>
+  <w:style w:type="character" w:styleId="ListLabel199">
+    <w:name w:val="ListLabel 199"/>
+    <w:qFormat/>
+    <w:rPr>
+      <w:rFonts w:cs="OpenSymbol"/>
+    </w:rPr>
+  </w:style>
+  <w:style w:type="character" w:styleId="ListLabel200">
+    <w:name w:val="ListLabel 200"/>
+    <w:qFormat/>
+    <w:rPr>
+      <w:rFonts w:cs="OpenSymbol"/>
+    </w:rPr>
+  </w:style>
+  <w:style w:type="character" w:styleId="ListLabel201">
+    <w:name w:val="ListLabel 201"/>
+    <w:qFormat/>
+    <w:rPr>
+      <w:rFonts w:cs="Wingdings"/>
+    </w:rPr>
+  </w:style>
+  <w:style w:type="character" w:styleId="ListLabel202">
+    <w:name w:val="ListLabel 202"/>
+    <w:qFormat/>
+    <w:rPr>
+      <w:rFonts w:cs="OpenSymbol"/>
+    </w:rPr>
+  </w:style>
+  <w:style w:type="character" w:styleId="ListLabel203">
+    <w:name w:val="ListLabel 203"/>
+    <w:qFormat/>
+    <w:rPr>
+      <w:rFonts w:cs="OpenSymbol"/>
+    </w:rPr>
+  </w:style>
+  <w:style w:type="character" w:styleId="ListLabel204">
+    <w:name w:val="ListLabel 204"/>
+    <w:qFormat/>
+    <w:rPr>
+      <w:rFonts w:cs="OpenSymbol"/>
+    </w:rPr>
+  </w:style>
+  <w:style w:type="character" w:styleId="ListLabel205">
+    <w:name w:val="ListLabel 205"/>
+    <w:qFormat/>
+    <w:rPr>
+      <w:rFonts w:cs="OpenSymbol"/>
+    </w:rPr>
+  </w:style>
+  <w:style w:type="character" w:styleId="ListLabel206">
+    <w:name w:val="ListLabel 206"/>
+    <w:qFormat/>
+    <w:rPr>
+      <w:rFonts w:cs="Wingdings"/>
+    </w:rPr>
+  </w:style>
+  <w:style w:type="character" w:styleId="ListLabel207">
+    <w:name w:val="ListLabel 207"/>
+    <w:qFormat/>
+    <w:rPr>
+      <w:rFonts w:cs="OpenSymbol"/>
+    </w:rPr>
+  </w:style>
+  <w:style w:type="character" w:styleId="ListLabel208">
+    <w:name w:val="ListLabel 208"/>
+    <w:qFormat/>
+    <w:rPr>
+      <w:rFonts w:cs="OpenSymbol"/>
+    </w:rPr>
+  </w:style>
+  <w:style w:type="character" w:styleId="ListLabel209">
+    <w:name w:val="ListLabel 209"/>
+    <w:qFormat/>
+    <w:rPr>
+      <w:rFonts w:cs="Wingdings"/>
+    </w:rPr>
+  </w:style>
+  <w:style w:type="character" w:styleId="ListLabel210">
+    <w:name w:val="ListLabel 210"/>
+    <w:qFormat/>
+    <w:rPr>
+      <w:rFonts w:cs="OpenSymbol"/>
+    </w:rPr>
+  </w:style>
+  <w:style w:type="character" w:styleId="ListLabel211">
+    <w:name w:val="ListLabel 211"/>
+    <w:qFormat/>
+    <w:rPr>
+      <w:rFonts w:cs="OpenSymbol"/>
+    </w:rPr>
+  </w:style>
+  <w:style w:type="character" w:styleId="ListLabel212">
+    <w:name w:val="ListLabel 212"/>
+    <w:qFormat/>
+    <w:rPr>
+      <w:rFonts w:cs="OpenSymbol"/>
+    </w:rPr>
+  </w:style>
+  <w:style w:type="character" w:styleId="ListLabel213">
+    <w:name w:val="ListLabel 213"/>
+    <w:qFormat/>
+    <w:rPr>
+      <w:rFonts w:cs="OpenSymbol"/>
+    </w:rPr>
+  </w:style>
+  <w:style w:type="character" w:styleId="ListLabel214">
+    <w:name w:val="ListLabel 214"/>
+    <w:qFormat/>
+    <w:rPr>
+      <w:rFonts w:cs="Wingdings"/>
+    </w:rPr>
+  </w:style>
+  <w:style w:type="character" w:styleId="ListLabel215">
+    <w:name w:val="ListLabel 215"/>
+    <w:qFormat/>
+    <w:rPr>
+      <w:rFonts w:cs="OpenSymbol"/>
+    </w:rPr>
+  </w:style>
+  <w:style w:type="character" w:styleId="ListLabel216">
+    <w:name w:val="ListLabel 216"/>
+    <w:qFormat/>
+    <w:rPr>
+      <w:rFonts w:cs="OpenSymbol"/>
+    </w:rPr>
+  </w:style>
+  <w:style w:type="character" w:styleId="ListLabel217">
+    <w:name w:val="ListLabel 217"/>
+    <w:qFormat/>
+    <w:rPr>
+      <w:rFonts w:cs="Wingdings"/>
+    </w:rPr>
+  </w:style>
+  <w:style w:type="character" w:styleId="ListLabel218">
+    <w:name w:val="ListLabel 218"/>
+    <w:qFormat/>
+    <w:rPr>
+      <w:rFonts w:cs="OpenSymbol"/>
+    </w:rPr>
+  </w:style>
+  <w:style w:type="character" w:styleId="ListLabel219">
+    <w:name w:val="ListLabel 219"/>
+    <w:qFormat/>
+    <w:rPr>
+      <w:rFonts w:cs="OpenSymbol"/>
+    </w:rPr>
+  </w:style>
+  <w:style w:type="character" w:styleId="ListLabel220">
+    <w:name w:val="ListLabel 220"/>
+    <w:qFormat/>
+    <w:rPr>
+      <w:rFonts w:cs="OpenSymbol"/>
+    </w:rPr>
+  </w:style>
+  <w:style w:type="character" w:styleId="ListLabel221">
+    <w:name w:val="ListLabel 221"/>
+    <w:qFormat/>
+    <w:rPr>
+      <w:rFonts w:cs="OpenSymbol"/>
+    </w:rPr>
+  </w:style>
+  <w:style w:type="character" w:styleId="ListLabel222">
+    <w:name w:val="ListLabel 222"/>
+    <w:qFormat/>
+    <w:rPr>
+      <w:rFonts w:cs="Wingdings"/>
+    </w:rPr>
+  </w:style>
+  <w:style w:type="character" w:styleId="ListLabel223">
+    <w:name w:val="ListLabel 223"/>
+    <w:qFormat/>
+    <w:rPr>
+      <w:rFonts w:cs="OpenSymbol"/>
+    </w:rPr>
+  </w:style>
+  <w:style w:type="character" w:styleId="ListLabel224">
+    <w:name w:val="ListLabel 224"/>
+    <w:qFormat/>
+    <w:rPr>
+      <w:rFonts w:cs="OpenSymbol"/>
+    </w:rPr>
+  </w:style>
+  <w:style w:type="character" w:styleId="ListLabel225">
+    <w:name w:val="ListLabel 225"/>
+    <w:qFormat/>
+    <w:rPr>
+      <w:rFonts w:cs="Wingdings"/>
+    </w:rPr>
+  </w:style>
+  <w:style w:type="character" w:styleId="ListLabel226">
+    <w:name w:val="ListLabel 226"/>
+    <w:qFormat/>
+    <w:rPr>
+      <w:rFonts w:cs="OpenSymbol"/>
+    </w:rPr>
+  </w:style>
+  <w:style w:type="character" w:styleId="ListLabel227">
+    <w:name w:val="ListLabel 227"/>
+    <w:qFormat/>
+    <w:rPr>
+      <w:rFonts w:cs="OpenSymbol"/>
+    </w:rPr>
+  </w:style>
+  <w:style w:type="character" w:styleId="ListLabel228">
+    <w:name w:val="ListLabel 228"/>
+    <w:qFormat/>
+    <w:rPr>
+      <w:rFonts w:cs="OpenSymbol"/>
+    </w:rPr>
+  </w:style>
+  <w:style w:type="character" w:styleId="ListLabel229">
+    <w:name w:val="ListLabel 229"/>
+    <w:qFormat/>
+    <w:rPr>
+      <w:rFonts w:cs="OpenSymbol"/>
+    </w:rPr>
+  </w:style>
+  <w:style w:type="character" w:styleId="ListLabel230">
+    <w:name w:val="ListLabel 230"/>
+    <w:qFormat/>
+    <w:rPr>
+      <w:rFonts w:cs="Wingdings"/>
+    </w:rPr>
+  </w:style>
+  <w:style w:type="character" w:styleId="ListLabel231">
+    <w:name w:val="ListLabel 231"/>
+    <w:qFormat/>
+    <w:rPr>
+      <w:rFonts w:cs="OpenSymbol"/>
+    </w:rPr>
+  </w:style>
+  <w:style w:type="character" w:styleId="ListLabel232">
+    <w:name w:val="ListLabel 232"/>
+    <w:qFormat/>
+    <w:rPr>
+      <w:rFonts w:cs="OpenSymbol"/>
+    </w:rPr>
+  </w:style>
+  <w:style w:type="character" w:styleId="ListLabel233">
+    <w:name w:val="ListLabel 233"/>
+    <w:qFormat/>
+    <w:rPr>
+      <w:rFonts w:cs="Wingdings"/>
+    </w:rPr>
+  </w:style>
+  <w:style w:type="character" w:styleId="ListLabel234">
+    <w:name w:val="ListLabel 234"/>
+    <w:qFormat/>
+    <w:rPr>
+      <w:rFonts w:cs="OpenSymbol"/>
+    </w:rPr>
+  </w:style>
+  <w:style w:type="character" w:styleId="ListLabel235">
+    <w:name w:val="ListLabel 235"/>
+    <w:qFormat/>
+    <w:rPr>
+      <w:rFonts w:cs="OpenSymbol"/>
+    </w:rPr>
+  </w:style>
+  <w:style w:type="character" w:styleId="ListLabel236">
+    <w:name w:val="ListLabel 236"/>
+    <w:qFormat/>
+    <w:rPr>
+      <w:rFonts w:cs="OpenSymbol"/>
+    </w:rPr>
+  </w:style>
+  <w:style w:type="character" w:styleId="ListLabel237">
+    <w:name w:val="ListLabel 237"/>
+    <w:qFormat/>
+    <w:rPr>
+      <w:rFonts w:cs="OpenSymbol"/>
+    </w:rPr>
+  </w:style>
+  <w:style w:type="character" w:styleId="ListLabel238">
+    <w:name w:val="ListLabel 238"/>
+    <w:qFormat/>
+    <w:rPr>
+      <w:rFonts w:cs="Wingdings"/>
+    </w:rPr>
+  </w:style>
+  <w:style w:type="character" w:styleId="ListLabel239">
+    <w:name w:val="ListLabel 239"/>
+    <w:qFormat/>
+    <w:rPr>
+      <w:rFonts w:cs="OpenSymbol"/>
+    </w:rPr>
+  </w:style>
+  <w:style w:type="character" w:styleId="ListLabel240">
+    <w:name w:val="ListLabel 240"/>
+    <w:qFormat/>
+    <w:rPr>
+      <w:rFonts w:cs="OpenSymbol"/>
+    </w:rPr>
+  </w:style>
+  <w:style w:type="character" w:styleId="ListLabel241">
+    <w:name w:val="ListLabel 241"/>
+    <w:qFormat/>
+    <w:rPr>
+      <w:rFonts w:cs="Wingdings"/>
+    </w:rPr>
+  </w:style>
+  <w:style w:type="character" w:styleId="ListLabel242">
+    <w:name w:val="ListLabel 242"/>
+    <w:qFormat/>
+    <w:rPr>
+      <w:rFonts w:cs="OpenSymbol"/>
+    </w:rPr>
+  </w:style>
+  <w:style w:type="character" w:styleId="ListLabel243">
+    <w:name w:val="ListLabel 243"/>
+    <w:qFormat/>
+    <w:rPr>
+      <w:rFonts w:cs="OpenSymbol"/>
+    </w:rPr>
+  </w:style>
+  <w:style w:type="character" w:styleId="ListLabel244">
+    <w:name w:val="ListLabel 244"/>
     <w:qFormat/>
     <w:rPr>
       <w:color w:val="1155CC"/>

</xml_diff>